<commit_message>
formatos de encuesta para cada sesión de formación
</commit_message>
<xml_diff>
--- a/1_estrategia_comunicacion/2_cuiciid_2025/RESUMEN_CAÑAS_CAMPILLO.docx
+++ b/1_estrategia_comunicacion/2_cuiciid_2025/RESUMEN_CAÑAS_CAMPILLO.docx
@@ -1,6 +1,6 @@
 
 <file path=word/document.xml><?xml version="1.0" encoding="utf-8"?>
-<w:document xmlns:wpc="http://schemas.microsoft.com/office/word/2010/wordprocessingCanvas" xmlns:cx="http://schemas.microsoft.com/office/drawing/2014/chartex" xmlns:cx1="http://schemas.microsoft.com/office/drawing/2015/9/8/chartex" xmlns:cx2="http://schemas.microsoft.com/office/drawing/2015/10/21/chartex" xmlns:cx3="http://schemas.microsoft.com/office/drawing/2016/5/9/chartex" xmlns:cx4="http://schemas.microsoft.com/office/drawing/2016/5/10/chartex" xmlns:cx5="http://schemas.microsoft.com/office/drawing/2016/5/11/chartex" xmlns:cx6="http://schemas.microsoft.com/office/drawing/2016/5/12/chartex" xmlns:cx7="http://schemas.microsoft.com/office/drawing/2016/5/13/chartex" xmlns:cx8="http://schemas.microsoft.com/office/drawing/2016/5/14/chartex" xmlns:mc="http://schemas.openxmlformats.org/markup-compatibility/2006" xmlns:aink="http://schemas.microsoft.com/office/drawing/2016/ink" xmlns:am3d="http://schemas.microsoft.com/office/drawing/2017/model3d" xmlns:o="urn:schemas-microsoft-com:office:office" xmlns:oel="http://schemas.microsoft.com/office/2019/extlst" xmlns:r="http://schemas.openxmlformats.org/officeDocument/2006/relationships" xmlns:m="http://schemas.openxmlformats.org/officeDocument/2006/math" xmlns:v="urn:schemas-microsoft-com:vml" xmlns:wp14="http://schemas.microsoft.com/office/word/2010/wordprocessingDrawing" xmlns:wp="http://schemas.openxmlformats.org/drawingml/2006/wordprocessingDrawing" xmlns:w10="urn:schemas-microsoft-com:office:word" xmlns:w="http://schemas.openxmlformats.org/wordprocessingml/2006/main" xmlns:w14="http://schemas.microsoft.com/office/word/2010/wordml" xmlns:w15="http://schemas.microsoft.com/office/word/2012/wordml" xmlns:w16cex="http://schemas.microsoft.com/office/word/2018/wordml/cex" xmlns:w16cid="http://schemas.microsoft.com/office/word/2016/wordml/cid" xmlns:w16="http://schemas.microsoft.com/office/word/2018/wordml" xmlns:w16du="http://schemas.microsoft.com/office/word/2023/wordml/word16du" xmlns:w16sdtdh="http://schemas.microsoft.com/office/word/2020/wordml/sdtdatahash" xmlns:w16sdtfl="http://schemas.microsoft.com/office/word/2024/wordml/sdtformatlock" xmlns:w16se="http://schemas.microsoft.com/office/word/2015/wordml/symex" xmlns:wpg="http://schemas.microsoft.com/office/word/2010/wordprocessingGroup" xmlns:wpi="http://schemas.microsoft.com/office/word/2010/wordprocessingInk" xmlns:wne="http://schemas.microsoft.com/office/word/2006/wordml" xmlns:wps="http://schemas.microsoft.com/office/word/2010/wordprocessingShape" mc:Ignorable="w14 w15 w16se w16cid w16 w16cex w16sdtdh w16sdtfl w16du wp14">
+<w:document xmlns:wpc="http://schemas.microsoft.com/office/word/2010/wordprocessingCanvas" xmlns:cx="http://schemas.microsoft.com/office/drawing/2014/chartex" xmlns:cx1="http://schemas.microsoft.com/office/drawing/2015/9/8/chartex" xmlns:mc="http://schemas.openxmlformats.org/markup-compatibility/2006" xmlns:o="urn:schemas-microsoft-com:office:office" xmlns:r="http://schemas.openxmlformats.org/officeDocument/2006/relationships" xmlns:m="http://schemas.openxmlformats.org/officeDocument/2006/math" xmlns:v="urn:schemas-microsoft-com:vml" xmlns:wp14="http://schemas.microsoft.com/office/word/2010/wordprocessingDrawing" xmlns:wp="http://schemas.openxmlformats.org/drawingml/2006/wordprocessingDrawing" xmlns:w10="urn:schemas-microsoft-com:office:word" xmlns:w="http://schemas.openxmlformats.org/wordprocessingml/2006/main" xmlns:w14="http://schemas.microsoft.com/office/word/2010/wordml" xmlns:w15="http://schemas.microsoft.com/office/word/2012/wordml" xmlns:w16se="http://schemas.microsoft.com/office/word/2015/wordml/symex" xmlns:wpg="http://schemas.microsoft.com/office/word/2010/wordprocessingGroup" xmlns:wpi="http://schemas.microsoft.com/office/word/2010/wordprocessingInk" xmlns:wne="http://schemas.microsoft.com/office/word/2006/wordml" xmlns:wps="http://schemas.microsoft.com/office/word/2010/wordprocessingShape" mc:Ignorable="w14 w15 w16se wp14">
   <w:body>
     <w:p>
       <w:pPr>
@@ -21,6 +21,7 @@
     <w:p>
       <w:pPr>
         <w:spacing w:line="240" w:lineRule="auto"/>
+        <w:jc w:val="right"/>
         <w:rPr>
           <w:rFonts w:ascii="Times New Roman" w:hAnsi="Times New Roman" w:cs="Times New Roman"/>
           <w:b/>
@@ -45,6 +46,7 @@
     <w:p>
       <w:pPr>
         <w:spacing w:line="240" w:lineRule="auto"/>
+        <w:jc w:val="right"/>
         <w:rPr>
           <w:rFonts w:ascii="Times New Roman" w:hAnsi="Times New Roman" w:cs="Times New Roman"/>
           <w:sz w:val="24"/>
@@ -57,14 +59,25 @@
           <w:rFonts w:ascii="Times New Roman" w:hAnsi="Times New Roman" w:cs="Times New Roman"/>
           <w:sz w:val="24"/>
           <w:szCs w:val="24"/>
+          <w:highlight w:val="yellow"/>
           <w:lang w:val="es-CO"/>
         </w:rPr>
-        <w:t>Universidad de Antioquia</w:t>
+        <w:t>U.</w:t>
+      </w:r>
+      <w:r>
+        <w:rPr>
+          <w:rFonts w:ascii="Times New Roman" w:hAnsi="Times New Roman" w:cs="Times New Roman"/>
+          <w:sz w:val="24"/>
+          <w:szCs w:val="24"/>
+          <w:lang w:val="es-CO"/>
+        </w:rPr>
+        <w:t xml:space="preserve"> de Antioquia</w:t>
       </w:r>
     </w:p>
     <w:p>
       <w:pPr>
         <w:spacing w:line="240" w:lineRule="auto"/>
+        <w:jc w:val="right"/>
         <w:rPr>
           <w:rFonts w:ascii="Times New Roman" w:hAnsi="Times New Roman" w:cs="Times New Roman"/>
           <w:sz w:val="24"/>
@@ -72,6 +85,18 @@
           <w:lang w:val="es-CO"/>
         </w:rPr>
       </w:pPr>
+      <w:hyperlink r:id="rId6" w:history="1">
+        <w:r>
+          <w:rPr>
+            <w:rStyle w:val="Hipervnculo"/>
+            <w:rFonts w:ascii="Times New Roman" w:hAnsi="Times New Roman" w:cs="Times New Roman"/>
+            <w:sz w:val="24"/>
+            <w:szCs w:val="24"/>
+            <w:lang w:val="es-CO"/>
+          </w:rPr>
+          <w:t>marco.canas@udea.edu.co</w:t>
+        </w:r>
+      </w:hyperlink>
       <w:r>
         <w:rPr>
           <w:rFonts w:ascii="Times New Roman" w:hAnsi="Times New Roman" w:cs="Times New Roman"/>
@@ -79,7 +104,7 @@
           <w:szCs w:val="24"/>
           <w:lang w:val="es-CO"/>
         </w:rPr>
-        <w:t>marco.canas@udea.edu.co</w:t>
+        <w:t xml:space="preserve"> </w:t>
       </w:r>
     </w:p>
     <w:p>
@@ -95,7 +120,9 @@
           <w:rFonts w:ascii="Times New Roman" w:hAnsi="Times New Roman"/>
           <w:b/>
           <w:bCs/>
+          <w:strike/>
           <w:sz w:val="24"/>
+          <w:highlight w:val="yellow"/>
           <w:lang w:val="es-CO"/>
         </w:rPr>
         <w:t>Objetivos:</w:t>
@@ -106,7 +133,67 @@
           <w:sz w:val="24"/>
           <w:lang w:val="es-CO"/>
         </w:rPr>
-        <w:t xml:space="preserve"> Este trabajo presenta la implementación de la docencia universitaria en matemáticas como un espacio reflexivo e investigativo bajo la metodología de Investigación Acción Educativa (IAE), con el propósito de transformar las prácticas pedagógicas mediante ciclos sistemáticos de planificación, acción, observación y reflexión. Se busca evaluar la eficacia de enfoques innovadores como Aula Invertida (AI), Aprendizaje Basado en Problemas y Proyectos (ABPP), STEAMS (integración de Ciencias, Tecnología, Ingeniería, Artes, Matemáticas y Sociedad) y la Teoría de Registros de Representación Semiótica (TRRS) de Duval. Estos enfoques se integran mediante el uso de cuadernos Jupyter con Python y herramientas de inteligencia artificial, con el objetivo central de fomentar habilidades digitales, pensamiento crítico y competencias en ciencia de datos en estudiantes de diversas disciplinas, particularmente en el contexto socioeducativo del Bajo Cauca antioqueño, una región con desafíos específicos en educación superior.  </w:t>
+        <w:t xml:space="preserve"> Este trabajo presenta la implementación de la docencia universitaria en matemáticas como un espacio reflexivo e investigativo bajo la metodología de Investigación Acción Educativa (IAE), con el propósito de transformar las prácticas pedagógicas mediante c</w:t>
+      </w:r>
+      <w:r>
+        <w:rPr>
+          <w:rFonts w:ascii="Times New Roman" w:hAnsi="Times New Roman"/>
+          <w:sz w:val="24"/>
+          <w:lang w:val="es-CO"/>
+        </w:rPr>
+        <w:t>iclos sistemáticos de planificación, acción, observación y reflexión. Se busca evaluar la eficacia de enfoques innovadores como Aula Invertida (AI), Aprendizaje Basado en Problemas y Proyectos (ABPP), STEAMS (integración de Ciencias, Tecnología, Ingeniería</w:t>
+      </w:r>
+      <w:r>
+        <w:rPr>
+          <w:rFonts w:ascii="Times New Roman" w:hAnsi="Times New Roman"/>
+          <w:sz w:val="24"/>
+          <w:lang w:val="es-CO"/>
+        </w:rPr>
+        <w:t xml:space="preserve">, Artes, Matemáticas y Sociedad) y la Teoría de Registros de Representación Semiótica (TRRS) de </w:t>
+      </w:r>
+      <w:proofErr w:type="spellStart"/>
+      <w:r>
+        <w:rPr>
+          <w:rFonts w:ascii="Times New Roman" w:hAnsi="Times New Roman"/>
+          <w:sz w:val="24"/>
+          <w:lang w:val="es-CO"/>
+        </w:rPr>
+        <w:t>Duval</w:t>
+      </w:r>
+      <w:proofErr w:type="spellEnd"/>
+      <w:r>
+        <w:rPr>
+          <w:rFonts w:ascii="Times New Roman" w:hAnsi="Times New Roman"/>
+          <w:sz w:val="24"/>
+          <w:lang w:val="es-CO"/>
+        </w:rPr>
+        <w:t xml:space="preserve">. Estos enfoques se integran mediante el uso de cuadernos </w:t>
+      </w:r>
+      <w:proofErr w:type="spellStart"/>
+      <w:r>
+        <w:rPr>
+          <w:rFonts w:ascii="Times New Roman" w:hAnsi="Times New Roman"/>
+          <w:sz w:val="24"/>
+          <w:lang w:val="es-CO"/>
+        </w:rPr>
+        <w:t>Jupyter</w:t>
+      </w:r>
+      <w:proofErr w:type="spellEnd"/>
+      <w:r>
+        <w:rPr>
+          <w:rFonts w:ascii="Times New Roman" w:hAnsi="Times New Roman"/>
+          <w:sz w:val="24"/>
+          <w:lang w:val="es-CO"/>
+        </w:rPr>
+        <w:t xml:space="preserve"> con Python y herramientas de inteligencia artificial, con el objetivo central de fomentar</w:t>
+      </w:r>
+      <w:r>
+        <w:rPr>
+          <w:rFonts w:ascii="Times New Roman" w:hAnsi="Times New Roman"/>
+          <w:sz w:val="24"/>
+          <w:lang w:val="es-CO"/>
+        </w:rPr>
+        <w:t xml:space="preserve"> habilidades digitales, pensamiento crítico y competencias en ciencia de datos en estudiantes de diversas disciplinas, particularmente en el contexto socioeducativo del Bajo Cauca antioqueño, una región con desafíos específicos en educación superior.  </w:t>
       </w:r>
     </w:p>
     <w:p>
@@ -122,10 +209,33 @@
           <w:rFonts w:ascii="Times New Roman" w:hAnsi="Times New Roman"/>
           <w:b/>
           <w:bCs/>
+          <w:strike/>
+          <w:sz w:val="24"/>
+          <w:highlight w:val="yellow"/>
+          <w:lang w:val="es-CO"/>
+        </w:rPr>
+        <w:t>Met</w:t>
+      </w:r>
+      <w:r>
+        <w:rPr>
+          <w:rFonts w:ascii="Times New Roman" w:hAnsi="Times New Roman"/>
+          <w:b/>
+          <w:bCs/>
+          <w:strike/>
+          <w:sz w:val="24"/>
+          <w:highlight w:val="yellow"/>
+          <w:lang w:val="es-CO"/>
+        </w:rPr>
+        <w:t>odología:</w:t>
+      </w:r>
+      <w:r>
+        <w:rPr>
+          <w:rFonts w:ascii="Times New Roman" w:hAnsi="Times New Roman"/>
+          <w:strike/>
           <w:sz w:val="24"/>
           <w:lang w:val="es-CO"/>
         </w:rPr>
-        <w:t>Metodología:</w:t>
+        <w:t xml:space="preserve"> </w:t>
       </w:r>
       <w:r>
         <w:rPr>
@@ -133,7 +243,81 @@
           <w:sz w:val="24"/>
           <w:lang w:val="es-CO"/>
         </w:rPr>
-        <w:t xml:space="preserve"> La Investigación Acción Educativa (IAE) se implementa a través de sus cuatro fases cíclicas: 1) Diagnóstico y planificación, donde se identifican problemáticas específicas del aprendizaje matemático mediante análisis de necesidades y diseño de estrategias; 2) Acción, con la implementación de los enfoques pedagógicos mencionados, utilizando recursos tecnológicos como el canal @DiMathData (con más de 50 videos tutoriales) y repositorios GitHub con contenidos interactivos; 3) Observación sistemática, mediante registros audiovisuales, diarios de campo y rúbricas de evaluación; y 4) Reflexión crítica, con análisis cualitativo de resultados y ajustes iterativos. El ABPP se articula con problemas reales del territorio (ej. análisis de datos agropecuarios, modelos predictivos para pequeñas empresas), mientras que STEAMS facilita proyectos interdisciplinares entre las licenciaturas e ingenierías. La TRRS se opera con la creación de al menos cinco representaciones por concepto matemático (algebraicas, gráficas, tabulares, verbales y computacionales), generadas con Python y herramientas de IA. La recolección de datos combina métodos mixtos: encuestas validadas, grupos focales y análisis cuantitativo del rendimiento académico comparativo.  </w:t>
+        <w:t xml:space="preserve">La Investigación Acción Educativa (IAE) se implementa a través de sus cuatro fases cíclicas: </w:t>
+      </w:r>
+      <w:commentRangeStart w:id="0"/>
+      <w:r>
+        <w:rPr>
+          <w:rFonts w:ascii="Times New Roman" w:hAnsi="Times New Roman"/>
+          <w:sz w:val="24"/>
+          <w:lang w:val="es-CO"/>
+        </w:rPr>
+        <w:t>1) Diagnóstico y planificación, donde se identifican problemáticas específicas del aprendizaje matemático mediante análisis de necesidades y diseño de es</w:t>
+      </w:r>
+      <w:r>
+        <w:rPr>
+          <w:rFonts w:ascii="Times New Roman" w:hAnsi="Times New Roman"/>
+          <w:sz w:val="24"/>
+          <w:lang w:val="es-CO"/>
+        </w:rPr>
+        <w:t>trategias; 2) Acción, con la implementación de los enfoques pedagógicos mencionados, utilizando recursos tecnológicos como el canal @</w:t>
+      </w:r>
+      <w:proofErr w:type="spellStart"/>
+      <w:r>
+        <w:rPr>
+          <w:rFonts w:ascii="Times New Roman" w:hAnsi="Times New Roman"/>
+          <w:sz w:val="24"/>
+          <w:lang w:val="es-CO"/>
+        </w:rPr>
+        <w:t>DiMathData</w:t>
+      </w:r>
+      <w:proofErr w:type="spellEnd"/>
+      <w:r>
+        <w:rPr>
+          <w:rFonts w:ascii="Times New Roman" w:hAnsi="Times New Roman"/>
+          <w:sz w:val="24"/>
+          <w:lang w:val="es-CO"/>
+        </w:rPr>
+        <w:t xml:space="preserve"> (con más de 50 videos tutoriales) y repositorios GitHub con contenidos interactivos; 3) Observación sistemática,</w:t>
+      </w:r>
+      <w:r>
+        <w:rPr>
+          <w:rFonts w:ascii="Times New Roman" w:hAnsi="Times New Roman"/>
+          <w:sz w:val="24"/>
+          <w:lang w:val="es-CO"/>
+        </w:rPr>
+        <w:t xml:space="preserve"> mediante registros audiovisuales, diarios de campo y rúbricas de evaluación; y 4) Reflexión crítica, con análisis cualitativo de resultados y ajustes iterativos.</w:t>
+      </w:r>
+      <w:commentRangeEnd w:id="0"/>
+      <w:r>
+        <w:rPr>
+          <w:rStyle w:val="Refdecomentario"/>
+        </w:rPr>
+        <w:commentReference w:id="0"/>
+      </w:r>
+      <w:r>
+        <w:rPr>
+          <w:rFonts w:ascii="Times New Roman" w:hAnsi="Times New Roman"/>
+          <w:sz w:val="24"/>
+          <w:lang w:val="es-CO"/>
+        </w:rPr>
+        <w:t xml:space="preserve"> El ABPP se articula con problemas reales del territorio (ej. análisis de datos agropecuarios,</w:t>
+      </w:r>
+      <w:r>
+        <w:rPr>
+          <w:rFonts w:ascii="Times New Roman" w:hAnsi="Times New Roman"/>
+          <w:sz w:val="24"/>
+          <w:lang w:val="es-CO"/>
+        </w:rPr>
+        <w:t xml:space="preserve"> modelos predictivos para pequeñas empresas), mientras que STEAMS facilita proyectos interdisciplinares entre las licenciaturas e ingenierías. La TRRS se opera con la creación de al menos cinco representaciones por concepto matemático (algebraicas, gráfica</w:t>
+      </w:r>
+      <w:r>
+        <w:rPr>
+          <w:rFonts w:ascii="Times New Roman" w:hAnsi="Times New Roman"/>
+          <w:sz w:val="24"/>
+          <w:lang w:val="es-CO"/>
+        </w:rPr>
+        <w:t xml:space="preserve">s, tabulares, verbales y computacionales), generadas con Python y herramientas de IA. La recolección de datos combina métodos mixtos: encuestas validadas, grupos focales y análisis cuantitativo del rendimiento académico comparativo.  </w:t>
       </w:r>
     </w:p>
     <w:p>
@@ -149,7 +333,9 @@
           <w:rFonts w:ascii="Times New Roman" w:hAnsi="Times New Roman"/>
           <w:b/>
           <w:bCs/>
+          <w:strike/>
           <w:sz w:val="24"/>
+          <w:highlight w:val="yellow"/>
           <w:lang w:val="es-CO"/>
         </w:rPr>
         <w:t>Conclusiones:</w:t>
@@ -160,7 +346,73 @@
           <w:sz w:val="24"/>
           <w:lang w:val="es-CO"/>
         </w:rPr>
-        <w:t xml:space="preserve"> La implementación cíclica de la IAE ha demostrado que la integración de estos enfoques permite una docencia más dinámica, contextualizada y con mayor impacto en el desarrollo de competencias. Los resultados evidencian: 1) Incremento en el engagement estudiantil medido mediante consultas de los repositorios GitHub y visualizaciones de contenidos; 2) Mejora significativa en la resolución de problemas que requieren conversión entre representaciones semióticas; 3) Fortalecimiento de la transferencia interdisciplinar, con </w:t>
+        <w:t xml:space="preserve"> La impl</w:t>
+      </w:r>
+      <w:r>
+        <w:rPr>
+          <w:rFonts w:ascii="Times New Roman" w:hAnsi="Times New Roman"/>
+          <w:sz w:val="24"/>
+          <w:lang w:val="es-CO"/>
+        </w:rPr>
+        <w:t xml:space="preserve">ementación cíclica de la IAE ha demostrado que la integración de estos enfoques permite una docencia más dinámica, contextualizada y con mayor impacto en el desarrollo de competencias. Los resultados evidencian: 1) Incremento en el </w:t>
+      </w:r>
+      <w:proofErr w:type="spellStart"/>
+      <w:r>
+        <w:rPr>
+          <w:rFonts w:ascii="Times New Roman" w:hAnsi="Times New Roman"/>
+          <w:sz w:val="24"/>
+          <w:lang w:val="es-CO"/>
+        </w:rPr>
+        <w:t>engagement</w:t>
+      </w:r>
+      <w:proofErr w:type="spellEnd"/>
+      <w:r>
+        <w:rPr>
+          <w:rFonts w:ascii="Times New Roman" w:hAnsi="Times New Roman"/>
+          <w:sz w:val="24"/>
+          <w:lang w:val="es-CO"/>
+        </w:rPr>
+        <w:t xml:space="preserve"> estudiantil m</w:t>
+      </w:r>
+      <w:r>
+        <w:rPr>
+          <w:rFonts w:ascii="Times New Roman" w:hAnsi="Times New Roman"/>
+          <w:sz w:val="24"/>
+          <w:lang w:val="es-CO"/>
+        </w:rPr>
+        <w:t xml:space="preserve">edido mediante consultas de los repositorios GitHub y visualizaciones de </w:t>
+      </w:r>
+      <w:commentRangeStart w:id="1"/>
+      <w:r>
+        <w:rPr>
+          <w:rFonts w:ascii="Times New Roman" w:hAnsi="Times New Roman"/>
+          <w:sz w:val="24"/>
+          <w:lang w:val="es-CO"/>
+        </w:rPr>
+        <w:t>contenidos</w:t>
+      </w:r>
+      <w:commentRangeEnd w:id="1"/>
+      <w:r>
+        <w:rPr>
+          <w:rStyle w:val="Refdecomentario"/>
+        </w:rPr>
+        <w:commentReference w:id="1"/>
+      </w:r>
+      <w:r>
+        <w:rPr>
+          <w:rFonts w:ascii="Times New Roman" w:hAnsi="Times New Roman"/>
+          <w:sz w:val="24"/>
+          <w:lang w:val="es-CO"/>
+        </w:rPr>
+        <w:t xml:space="preserve">; 2) Mejora significativa en la resolución de problemas que requieren conversión entre representaciones semióticas; 3) Fortalecimiento de la transferencia interdisciplinar, </w:t>
+      </w:r>
+      <w:r>
+        <w:rPr>
+          <w:rFonts w:ascii="Times New Roman" w:hAnsi="Times New Roman"/>
+          <w:sz w:val="24"/>
+          <w:lang w:val="es-CO"/>
+        </w:rPr>
+        <w:t xml:space="preserve">con </w:t>
       </w:r>
       <w:r>
         <w:rPr>
@@ -208,7 +460,25 @@
           <w:sz w:val="24"/>
           <w:lang w:val="es-CO"/>
         </w:rPr>
-        <w:t xml:space="preserve">; y 4) Desarrollo de habilidades digitales en machine learning en algunos estudiantes de Administración de Empresas, quienes pueden automatizar análisis de datos con Python. La reflexión sistemática en las fases de la IAE permitió ajustar estrategias como la integración de datasets locales en ABPP. Se </w:t>
+        <w:t xml:space="preserve">; y 4) Desarrollo de habilidades digitales en machine </w:t>
+      </w:r>
+      <w:proofErr w:type="spellStart"/>
+      <w:r>
+        <w:rPr>
+          <w:rFonts w:ascii="Times New Roman" w:hAnsi="Times New Roman"/>
+          <w:sz w:val="24"/>
+          <w:lang w:val="es-CO"/>
+        </w:rPr>
+        <w:t>learning</w:t>
+      </w:r>
+      <w:proofErr w:type="spellEnd"/>
+      <w:r>
+        <w:rPr>
+          <w:rFonts w:ascii="Times New Roman" w:hAnsi="Times New Roman"/>
+          <w:sz w:val="24"/>
+          <w:lang w:val="es-CO"/>
+        </w:rPr>
+        <w:t xml:space="preserve"> en algunos estudiantes de Administración de Empresas, quienes pueden automatizar análisis de datos con Python. La reflexión sistemática en las fases de la IA</w:t>
       </w:r>
       <w:r>
         <w:rPr>
@@ -216,16 +486,60 @@
           <w:sz w:val="24"/>
           <w:lang w:val="es-CO"/>
         </w:rPr>
+        <w:t xml:space="preserve">E permitió ajustar estrategias como la integración de </w:t>
+      </w:r>
+      <w:proofErr w:type="spellStart"/>
+      <w:r>
+        <w:rPr>
+          <w:rFonts w:ascii="Times New Roman" w:hAnsi="Times New Roman"/>
+          <w:sz w:val="24"/>
+          <w:lang w:val="es-CO"/>
+        </w:rPr>
+        <w:t>datasets</w:t>
+      </w:r>
+      <w:proofErr w:type="spellEnd"/>
+      <w:r>
+        <w:rPr>
+          <w:rFonts w:ascii="Times New Roman" w:hAnsi="Times New Roman"/>
+          <w:sz w:val="24"/>
+          <w:lang w:val="es-CO"/>
+        </w:rPr>
+        <w:t xml:space="preserve"> locales en ABPP. Se </w:t>
+      </w:r>
+      <w:bookmarkStart w:id="2" w:name="_GoBack"/>
+      <w:commentRangeStart w:id="3"/>
+      <w:r>
+        <w:rPr>
+          <w:rFonts w:ascii="Times New Roman" w:hAnsi="Times New Roman"/>
+          <w:sz w:val="24"/>
+          <w:lang w:val="es-CO"/>
+        </w:rPr>
         <w:lastRenderedPageBreak/>
-        <w:t xml:space="preserve">concluye que esta articulación metodológica potencia no solo el aprendizaje matemático, sino también la formación investigativa de los estudiantes y la innovación docente basada en evidencia.  </w:t>
+        <w:t>concluye que esta articulación metodológica potencia no solo el aprendizaje matemático, sino también la formación investigativa de los estudiantes y la innovación docente ba</w:t>
+      </w:r>
+      <w:r>
+        <w:rPr>
+          <w:rFonts w:ascii="Times New Roman" w:hAnsi="Times New Roman"/>
+          <w:sz w:val="24"/>
+          <w:lang w:val="es-CO"/>
+        </w:rPr>
+        <w:t xml:space="preserve">sada en evidencia.  </w:t>
       </w:r>
     </w:p>
+    <w:bookmarkEnd w:id="2"/>
+    <w:commentRangeEnd w:id="3"/>
     <w:p>
       <w:pPr>
         <w:rPr>
           <w:lang w:val="es-CO"/>
         </w:rPr>
       </w:pPr>
+      <w:r>
+        <w:rPr>
+          <w:rStyle w:val="Refdecomentario"/>
+        </w:rPr>
+        <w:commentReference w:id="3"/>
+      </w:r>
     </w:p>
     <w:p>
       <w:pPr>
@@ -271,8 +585,141 @@
 </w:document>
 </file>
 
+<file path=word/comments.xml><?xml version="1.0" encoding="utf-8"?>
+<w:comments xmlns:wpc="http://schemas.microsoft.com/office/word/2010/wordprocessingCanvas" xmlns:cx="http://schemas.microsoft.com/office/drawing/2014/chartex" xmlns:cx1="http://schemas.microsoft.com/office/drawing/2015/9/8/chartex" xmlns:mc="http://schemas.openxmlformats.org/markup-compatibility/2006" xmlns:o="urn:schemas-microsoft-com:office:office" xmlns:r="http://schemas.openxmlformats.org/officeDocument/2006/relationships" xmlns:m="http://schemas.openxmlformats.org/officeDocument/2006/math" xmlns:v="urn:schemas-microsoft-com:vml" xmlns:wp14="http://schemas.microsoft.com/office/word/2010/wordprocessingDrawing" xmlns:wp="http://schemas.openxmlformats.org/drawingml/2006/wordprocessingDrawing" xmlns:w10="urn:schemas-microsoft-com:office:word" xmlns:w="http://schemas.openxmlformats.org/wordprocessingml/2006/main" xmlns:w14="http://schemas.microsoft.com/office/word/2010/wordml" xmlns:w15="http://schemas.microsoft.com/office/word/2012/wordml" xmlns:w16se="http://schemas.microsoft.com/office/word/2015/wordml/symex" xmlns:wpg="http://schemas.microsoft.com/office/word/2010/wordprocessingGroup" xmlns:wpi="http://schemas.microsoft.com/office/word/2010/wordprocessingInk" xmlns:wne="http://schemas.microsoft.com/office/word/2006/wordml" xmlns:wps="http://schemas.microsoft.com/office/word/2010/wordprocessingShape" mc:Ignorable="w14 w15 w16se wp14">
+  <w:comment w:id="0" w:author="DLACYT" w:date="2025-05-20T12:24:00Z" w:initials="D">
+    <w:p>
+      <w:pPr>
+        <w:spacing w:before="100" w:beforeAutospacing="1" w:after="100" w:afterAutospacing="1"/>
+        <w:rPr>
+          <w:rFonts w:ascii="Times New Roman" w:eastAsia="Times New Roman" w:hAnsi="Times New Roman" w:cs="Times New Roman"/>
+          <w:sz w:val="24"/>
+          <w:szCs w:val="24"/>
+          <w:lang w:val="es-ES" w:eastAsia="es-ES"/>
+        </w:rPr>
+      </w:pPr>
+      <w:r>
+        <w:rPr>
+          <w:rStyle w:val="Refdecomentario"/>
+        </w:rPr>
+        <w:annotationRef/>
+      </w:r>
+      <w:r>
+        <w:rPr>
+          <w:rFonts w:ascii="Times New Roman" w:eastAsia="Times New Roman" w:hAnsi="Times New Roman" w:cs="Times New Roman"/>
+          <w:sz w:val="24"/>
+          <w:szCs w:val="24"/>
+          <w:lang w:val="es-ES" w:eastAsia="es-ES"/>
+        </w:rPr>
+        <w:t>Es importante respetar las normas establecidas en la plantilla de resúmenes del congreso, incluyendo la presentación de los objetivos en viñetas, según lo indicado.</w:t>
+      </w:r>
+    </w:p>
+    <w:p>
+      <w:pPr>
+        <w:spacing w:before="100" w:beforeAutospacing="1" w:after="100" w:afterAutospacing="1" w:line="240" w:lineRule="auto"/>
+        <w:rPr>
+          <w:rFonts w:ascii="Times New Roman" w:eastAsia="Times New Roman" w:hAnsi="Times New Roman" w:cs="Times New Roman"/>
+          <w:sz w:val="24"/>
+          <w:szCs w:val="24"/>
+          <w:lang w:val="es-ES" w:eastAsia="es-ES"/>
+        </w:rPr>
+      </w:pPr>
+      <w:r>
+        <w:rPr>
+          <w:rFonts w:ascii="Times New Roman" w:eastAsia="Times New Roman" w:hAnsi="Times New Roman" w:cs="Times New Roman"/>
+          <w:sz w:val="24"/>
+          <w:szCs w:val="24"/>
+          <w:lang w:val="es-ES" w:eastAsia="es-ES"/>
+        </w:rPr>
+        <w:t>No obstante, se recomienda complementar esta estructura con una redacción en formato de párrafos coherentes, con el fin de mejorar la calidad y el impacto académico del resumen.</w:t>
+      </w:r>
+    </w:p>
+    <w:p>
+      <w:pPr>
+        <w:pStyle w:val="Textocomentario"/>
+        <w:rPr>
+          <w:lang w:val="es-ES"/>
+        </w:rPr>
+      </w:pPr>
+    </w:p>
+    <w:p>
+      <w:pPr>
+        <w:pStyle w:val="Textocomentario"/>
+        <w:rPr>
+          <w:lang w:val="es-ES"/>
+        </w:rPr>
+      </w:pPr>
+      <w:r>
+        <w:rPr>
+          <w:lang w:val="es-ES"/>
+        </w:rPr>
+        <w:t xml:space="preserve"> </w:t>
+      </w:r>
+    </w:p>
+  </w:comment>
+  <w:comment w:id="1" w:author="DLACYT" w:date="2025-05-20T12:33:00Z" w:initials="D">
+    <w:p>
+      <w:pPr>
+        <w:pStyle w:val="Textocomentario"/>
+        <w:rPr>
+          <w:lang w:val="es-ES"/>
+        </w:rPr>
+      </w:pPr>
+      <w:r>
+        <w:rPr>
+          <w:rStyle w:val="Refdecomentario"/>
+        </w:rPr>
+        <w:annotationRef/>
+      </w:r>
+      <w:r>
+        <w:rPr>
+          <w:lang w:val="es-ES"/>
+        </w:rPr>
+        <w:t>Se recomienda lo mismo que el comentario anterior</w:t>
+      </w:r>
+    </w:p>
+  </w:comment>
+  <w:comment w:id="3" w:author="DLACYT" w:date="2025-05-20T12:37:00Z" w:initials="D">
+    <w:p>
+      <w:pPr>
+        <w:pStyle w:val="Textocomentario"/>
+        <w:rPr>
+          <w:lang w:val="es-ES"/>
+        </w:rPr>
+      </w:pPr>
+      <w:r>
+        <w:rPr>
+          <w:rStyle w:val="Refdecomentario"/>
+        </w:rPr>
+        <w:annotationRef/>
+      </w:r>
+      <w:r>
+        <w:rPr>
+          <w:lang w:val="es-ES"/>
+        </w:rPr>
+        <w:t>La plantilla está diseñada para una extensión máxima de una página. Por tanto, se recomienda reducir el número de palabras para asegurar que el contenido se ajuste adecuadamente a este formato.</w:t>
+      </w:r>
+      <w:r>
+        <w:rPr>
+          <w:lang w:val="es-ES"/>
+        </w:rPr>
+        <w:t xml:space="preserve"> </w:t>
+      </w:r>
+    </w:p>
+  </w:comment>
+</w:comments>
+</file>
+
+<file path=word/commentsExtended.xml><?xml version="1.0" encoding="utf-8"?>
+<w15:commentsEx xmlns:wpc="http://schemas.microsoft.com/office/word/2010/wordprocessingCanvas" xmlns:cx="http://schemas.microsoft.com/office/drawing/2014/chartex" xmlns:cx1="http://schemas.microsoft.com/office/drawing/2015/9/8/chartex" xmlns:mc="http://schemas.openxmlformats.org/markup-compatibility/2006" xmlns:o="urn:schemas-microsoft-com:office:office" xmlns:r="http://schemas.openxmlformats.org/officeDocument/2006/relationships" xmlns:m="http://schemas.openxmlformats.org/officeDocument/2006/math" xmlns:v="urn:schemas-microsoft-com:vml" xmlns:wp14="http://schemas.microsoft.com/office/word/2010/wordprocessingDrawing" xmlns:wp="http://schemas.openxmlformats.org/drawingml/2006/wordprocessingDrawing" xmlns:w10="urn:schemas-microsoft-com:office:word" xmlns:w="http://schemas.openxmlformats.org/wordprocessingml/2006/main" xmlns:w14="http://schemas.microsoft.com/office/word/2010/wordml" xmlns:w15="http://schemas.microsoft.com/office/word/2012/wordml" xmlns:w16se="http://schemas.microsoft.com/office/word/2015/wordml/symex" xmlns:wpg="http://schemas.microsoft.com/office/word/2010/wordprocessingGroup" xmlns:wpi="http://schemas.microsoft.com/office/word/2010/wordprocessingInk" xmlns:wne="http://schemas.microsoft.com/office/word/2006/wordml" xmlns:wps="http://schemas.microsoft.com/office/word/2010/wordprocessingShape" mc:Ignorable="w14 w15 w16se wp14">
+  <w15:commentEx w15:paraId="15654657" w15:done="0"/>
+  <w15:commentEx w15:paraId="534FE512" w15:done="0"/>
+  <w15:commentEx w15:paraId="5B216FB9" w15:done="0"/>
+</w15:commentsEx>
+</file>
+
 <file path=word/numbering.xml><?xml version="1.0" encoding="utf-8"?>
-<w:numbering xmlns:wpc="http://schemas.microsoft.com/office/word/2010/wordprocessingCanvas" xmlns:cx="http://schemas.microsoft.com/office/drawing/2014/chartex" xmlns:cx1="http://schemas.microsoft.com/office/drawing/2015/9/8/chartex" xmlns:cx2="http://schemas.microsoft.com/office/drawing/2015/10/21/chartex" xmlns:cx3="http://schemas.microsoft.com/office/drawing/2016/5/9/chartex" xmlns:cx4="http://schemas.microsoft.com/office/drawing/2016/5/10/chartex" xmlns:cx5="http://schemas.microsoft.com/office/drawing/2016/5/11/chartex" xmlns:cx6="http://schemas.microsoft.com/office/drawing/2016/5/12/chartex" xmlns:cx7="http://schemas.microsoft.com/office/drawing/2016/5/13/chartex" xmlns:cx8="http://schemas.microsoft.com/office/drawing/2016/5/14/chartex" xmlns:mc="http://schemas.openxmlformats.org/markup-compatibility/2006" xmlns:aink="http://schemas.microsoft.com/office/drawing/2016/ink" xmlns:am3d="http://schemas.microsoft.com/office/drawing/2017/model3d" xmlns:o="urn:schemas-microsoft-com:office:office" xmlns:oel="http://schemas.microsoft.com/office/2019/extlst" xmlns:r="http://schemas.openxmlformats.org/officeDocument/2006/relationships" xmlns:m="http://schemas.openxmlformats.org/officeDocument/2006/math" xmlns:v="urn:schemas-microsoft-com:vml" xmlns:wp14="http://schemas.microsoft.com/office/word/2010/wordprocessingDrawing" xmlns:wp="http://schemas.openxmlformats.org/drawingml/2006/wordprocessingDrawing" xmlns:w10="urn:schemas-microsoft-com:office:word" xmlns:w="http://schemas.openxmlformats.org/wordprocessingml/2006/main" xmlns:w14="http://schemas.microsoft.com/office/word/2010/wordml" xmlns:w15="http://schemas.microsoft.com/office/word/2012/wordml" xmlns:w16cex="http://schemas.microsoft.com/office/word/2018/wordml/cex" xmlns:w16cid="http://schemas.microsoft.com/office/word/2016/wordml/cid" xmlns:w16="http://schemas.microsoft.com/office/word/2018/wordml" xmlns:w16du="http://schemas.microsoft.com/office/word/2023/wordml/word16du" xmlns:w16sdtdh="http://schemas.microsoft.com/office/word/2020/wordml/sdtdatahash" xmlns:w16sdtfl="http://schemas.microsoft.com/office/word/2024/wordml/sdtformatlock" xmlns:w16se="http://schemas.microsoft.com/office/word/2015/wordml/symex" xmlns:wpg="http://schemas.microsoft.com/office/word/2010/wordprocessingGroup" xmlns:wpi="http://schemas.microsoft.com/office/word/2010/wordprocessingInk" xmlns:wne="http://schemas.microsoft.com/office/word/2006/wordml" xmlns:wps="http://schemas.microsoft.com/office/word/2010/wordprocessingShape" mc:Ignorable="w14 w15 w16se w16cid w16 w16cex w16sdtdh w16sdtfl w16du wp14">
+<w:numbering xmlns:wpc="http://schemas.microsoft.com/office/word/2010/wordprocessingCanvas" xmlns:cx="http://schemas.microsoft.com/office/drawing/2014/chartex" xmlns:cx1="http://schemas.microsoft.com/office/drawing/2015/9/8/chartex" xmlns:mc="http://schemas.openxmlformats.org/markup-compatibility/2006" xmlns:o="urn:schemas-microsoft-com:office:office" xmlns:r="http://schemas.openxmlformats.org/officeDocument/2006/relationships" xmlns:m="http://schemas.openxmlformats.org/officeDocument/2006/math" xmlns:v="urn:schemas-microsoft-com:vml" xmlns:wp14="http://schemas.microsoft.com/office/word/2010/wordprocessingDrawing" xmlns:wp="http://schemas.openxmlformats.org/drawingml/2006/wordprocessingDrawing" xmlns:w10="urn:schemas-microsoft-com:office:word" xmlns:w="http://schemas.openxmlformats.org/wordprocessingml/2006/main" xmlns:w14="http://schemas.microsoft.com/office/word/2010/wordml" xmlns:w15="http://schemas.microsoft.com/office/word/2012/wordml" xmlns:w16se="http://schemas.microsoft.com/office/word/2015/wordml/symex" xmlns:wpg="http://schemas.microsoft.com/office/word/2010/wordprocessingGroup" xmlns:wpi="http://schemas.microsoft.com/office/word/2010/wordprocessingInk" xmlns:wne="http://schemas.microsoft.com/office/word/2006/wordml" xmlns:wps="http://schemas.microsoft.com/office/word/2010/wordprocessingShape" mc:Ignorable="w14 w15 w16se wp14">
   <w:abstractNum w:abstractNumId="0" w15:restartNumberingAfterBreak="0">
     <w:nsid w:val="FFFFFF7C"/>
     <w:multiLevelType w:val="singleLevel"/>
@@ -444,38 +891,278 @@
       </w:rPr>
     </w:lvl>
   </w:abstractNum>
-  <w:num w:numId="1" w16cid:durableId="1326594565">
+  <w:abstractNum w:abstractNumId="9" w15:restartNumberingAfterBreak="0">
+    <w:nsid w:val="5406389A"/>
+    <w:multiLevelType w:val="hybridMultilevel"/>
+    <w:tmpl w:val="418A9F10"/>
+    <w:lvl w:ilvl="0" w:tplc="0C0A0001">
+      <w:start w:val="1"/>
+      <w:numFmt w:val="bullet"/>
+      <w:lvlText w:val=""/>
+      <w:lvlJc w:val="left"/>
+      <w:pPr>
+        <w:ind w:left="720" w:hanging="360"/>
+      </w:pPr>
+      <w:rPr>
+        <w:rFonts w:ascii="Symbol" w:hAnsi="Symbol" w:hint="default"/>
+      </w:rPr>
+    </w:lvl>
+    <w:lvl w:ilvl="1" w:tplc="0C0A0003" w:tentative="1">
+      <w:start w:val="1"/>
+      <w:numFmt w:val="bullet"/>
+      <w:lvlText w:val="o"/>
+      <w:lvlJc w:val="left"/>
+      <w:pPr>
+        <w:ind w:left="1440" w:hanging="360"/>
+      </w:pPr>
+      <w:rPr>
+        <w:rFonts w:ascii="Courier New" w:hAnsi="Courier New" w:cs="Courier New" w:hint="default"/>
+      </w:rPr>
+    </w:lvl>
+    <w:lvl w:ilvl="2" w:tplc="0C0A0005" w:tentative="1">
+      <w:start w:val="1"/>
+      <w:numFmt w:val="bullet"/>
+      <w:lvlText w:val=""/>
+      <w:lvlJc w:val="left"/>
+      <w:pPr>
+        <w:ind w:left="2160" w:hanging="360"/>
+      </w:pPr>
+      <w:rPr>
+        <w:rFonts w:ascii="Wingdings" w:hAnsi="Wingdings" w:hint="default"/>
+      </w:rPr>
+    </w:lvl>
+    <w:lvl w:ilvl="3" w:tplc="0C0A0001" w:tentative="1">
+      <w:start w:val="1"/>
+      <w:numFmt w:val="bullet"/>
+      <w:lvlText w:val=""/>
+      <w:lvlJc w:val="left"/>
+      <w:pPr>
+        <w:ind w:left="2880" w:hanging="360"/>
+      </w:pPr>
+      <w:rPr>
+        <w:rFonts w:ascii="Symbol" w:hAnsi="Symbol" w:hint="default"/>
+      </w:rPr>
+    </w:lvl>
+    <w:lvl w:ilvl="4" w:tplc="0C0A0003" w:tentative="1">
+      <w:start w:val="1"/>
+      <w:numFmt w:val="bullet"/>
+      <w:lvlText w:val="o"/>
+      <w:lvlJc w:val="left"/>
+      <w:pPr>
+        <w:ind w:left="3600" w:hanging="360"/>
+      </w:pPr>
+      <w:rPr>
+        <w:rFonts w:ascii="Courier New" w:hAnsi="Courier New" w:cs="Courier New" w:hint="default"/>
+      </w:rPr>
+    </w:lvl>
+    <w:lvl w:ilvl="5" w:tplc="0C0A0005" w:tentative="1">
+      <w:start w:val="1"/>
+      <w:numFmt w:val="bullet"/>
+      <w:lvlText w:val=""/>
+      <w:lvlJc w:val="left"/>
+      <w:pPr>
+        <w:ind w:left="4320" w:hanging="360"/>
+      </w:pPr>
+      <w:rPr>
+        <w:rFonts w:ascii="Wingdings" w:hAnsi="Wingdings" w:hint="default"/>
+      </w:rPr>
+    </w:lvl>
+    <w:lvl w:ilvl="6" w:tplc="0C0A0001" w:tentative="1">
+      <w:start w:val="1"/>
+      <w:numFmt w:val="bullet"/>
+      <w:lvlText w:val=""/>
+      <w:lvlJc w:val="left"/>
+      <w:pPr>
+        <w:ind w:left="5040" w:hanging="360"/>
+      </w:pPr>
+      <w:rPr>
+        <w:rFonts w:ascii="Symbol" w:hAnsi="Symbol" w:hint="default"/>
+      </w:rPr>
+    </w:lvl>
+    <w:lvl w:ilvl="7" w:tplc="0C0A0003" w:tentative="1">
+      <w:start w:val="1"/>
+      <w:numFmt w:val="bullet"/>
+      <w:lvlText w:val="o"/>
+      <w:lvlJc w:val="left"/>
+      <w:pPr>
+        <w:ind w:left="5760" w:hanging="360"/>
+      </w:pPr>
+      <w:rPr>
+        <w:rFonts w:ascii="Courier New" w:hAnsi="Courier New" w:cs="Courier New" w:hint="default"/>
+      </w:rPr>
+    </w:lvl>
+    <w:lvl w:ilvl="8" w:tplc="0C0A0005" w:tentative="1">
+      <w:start w:val="1"/>
+      <w:numFmt w:val="bullet"/>
+      <w:lvlText w:val=""/>
+      <w:lvlJc w:val="left"/>
+      <w:pPr>
+        <w:ind w:left="6480" w:hanging="360"/>
+      </w:pPr>
+      <w:rPr>
+        <w:rFonts w:ascii="Wingdings" w:hAnsi="Wingdings" w:hint="default"/>
+      </w:rPr>
+    </w:lvl>
+  </w:abstractNum>
+  <w:abstractNum w:abstractNumId="10" w15:restartNumberingAfterBreak="0">
+    <w:nsid w:val="55CC469E"/>
+    <w:multiLevelType w:val="hybridMultilevel"/>
+    <w:tmpl w:val="9B60220C"/>
+    <w:lvl w:ilvl="0" w:tplc="0C0A0001">
+      <w:start w:val="1"/>
+      <w:numFmt w:val="bullet"/>
+      <w:lvlText w:val=""/>
+      <w:lvlJc w:val="left"/>
+      <w:pPr>
+        <w:ind w:left="720" w:hanging="360"/>
+      </w:pPr>
+      <w:rPr>
+        <w:rFonts w:ascii="Symbol" w:hAnsi="Symbol" w:hint="default"/>
+      </w:rPr>
+    </w:lvl>
+    <w:lvl w:ilvl="1" w:tplc="0C0A0003" w:tentative="1">
+      <w:start w:val="1"/>
+      <w:numFmt w:val="bullet"/>
+      <w:lvlText w:val="o"/>
+      <w:lvlJc w:val="left"/>
+      <w:pPr>
+        <w:ind w:left="1440" w:hanging="360"/>
+      </w:pPr>
+      <w:rPr>
+        <w:rFonts w:ascii="Courier New" w:hAnsi="Courier New" w:cs="Courier New" w:hint="default"/>
+      </w:rPr>
+    </w:lvl>
+    <w:lvl w:ilvl="2" w:tplc="0C0A0005" w:tentative="1">
+      <w:start w:val="1"/>
+      <w:numFmt w:val="bullet"/>
+      <w:lvlText w:val=""/>
+      <w:lvlJc w:val="left"/>
+      <w:pPr>
+        <w:ind w:left="2160" w:hanging="360"/>
+      </w:pPr>
+      <w:rPr>
+        <w:rFonts w:ascii="Wingdings" w:hAnsi="Wingdings" w:hint="default"/>
+      </w:rPr>
+    </w:lvl>
+    <w:lvl w:ilvl="3" w:tplc="0C0A0001" w:tentative="1">
+      <w:start w:val="1"/>
+      <w:numFmt w:val="bullet"/>
+      <w:lvlText w:val=""/>
+      <w:lvlJc w:val="left"/>
+      <w:pPr>
+        <w:ind w:left="2880" w:hanging="360"/>
+      </w:pPr>
+      <w:rPr>
+        <w:rFonts w:ascii="Symbol" w:hAnsi="Symbol" w:hint="default"/>
+      </w:rPr>
+    </w:lvl>
+    <w:lvl w:ilvl="4" w:tplc="0C0A0003" w:tentative="1">
+      <w:start w:val="1"/>
+      <w:numFmt w:val="bullet"/>
+      <w:lvlText w:val="o"/>
+      <w:lvlJc w:val="left"/>
+      <w:pPr>
+        <w:ind w:left="3600" w:hanging="360"/>
+      </w:pPr>
+      <w:rPr>
+        <w:rFonts w:ascii="Courier New" w:hAnsi="Courier New" w:cs="Courier New" w:hint="default"/>
+      </w:rPr>
+    </w:lvl>
+    <w:lvl w:ilvl="5" w:tplc="0C0A0005" w:tentative="1">
+      <w:start w:val="1"/>
+      <w:numFmt w:val="bullet"/>
+      <w:lvlText w:val=""/>
+      <w:lvlJc w:val="left"/>
+      <w:pPr>
+        <w:ind w:left="4320" w:hanging="360"/>
+      </w:pPr>
+      <w:rPr>
+        <w:rFonts w:ascii="Wingdings" w:hAnsi="Wingdings" w:hint="default"/>
+      </w:rPr>
+    </w:lvl>
+    <w:lvl w:ilvl="6" w:tplc="0C0A0001" w:tentative="1">
+      <w:start w:val="1"/>
+      <w:numFmt w:val="bullet"/>
+      <w:lvlText w:val=""/>
+      <w:lvlJc w:val="left"/>
+      <w:pPr>
+        <w:ind w:left="5040" w:hanging="360"/>
+      </w:pPr>
+      <w:rPr>
+        <w:rFonts w:ascii="Symbol" w:hAnsi="Symbol" w:hint="default"/>
+      </w:rPr>
+    </w:lvl>
+    <w:lvl w:ilvl="7" w:tplc="0C0A0003" w:tentative="1">
+      <w:start w:val="1"/>
+      <w:numFmt w:val="bullet"/>
+      <w:lvlText w:val="o"/>
+      <w:lvlJc w:val="left"/>
+      <w:pPr>
+        <w:ind w:left="5760" w:hanging="360"/>
+      </w:pPr>
+      <w:rPr>
+        <w:rFonts w:ascii="Courier New" w:hAnsi="Courier New" w:cs="Courier New" w:hint="default"/>
+      </w:rPr>
+    </w:lvl>
+    <w:lvl w:ilvl="8" w:tplc="0C0A0005" w:tentative="1">
+      <w:start w:val="1"/>
+      <w:numFmt w:val="bullet"/>
+      <w:lvlText w:val=""/>
+      <w:lvlJc w:val="left"/>
+      <w:pPr>
+        <w:ind w:left="6480" w:hanging="360"/>
+      </w:pPr>
+      <w:rPr>
+        <w:rFonts w:ascii="Wingdings" w:hAnsi="Wingdings" w:hint="default"/>
+      </w:rPr>
+    </w:lvl>
+  </w:abstractNum>
+  <w:num w:numId="1">
     <w:abstractNumId w:val="8"/>
   </w:num>
-  <w:num w:numId="2" w16cid:durableId="1330645130">
+  <w:num w:numId="2">
     <w:abstractNumId w:val="6"/>
   </w:num>
-  <w:num w:numId="3" w16cid:durableId="183787494">
+  <w:num w:numId="3">
     <w:abstractNumId w:val="5"/>
   </w:num>
-  <w:num w:numId="4" w16cid:durableId="719209221">
+  <w:num w:numId="4">
     <w:abstractNumId w:val="4"/>
   </w:num>
-  <w:num w:numId="5" w16cid:durableId="939602884">
+  <w:num w:numId="5">
     <w:abstractNumId w:val="7"/>
   </w:num>
-  <w:num w:numId="6" w16cid:durableId="1817214152">
+  <w:num w:numId="6">
     <w:abstractNumId w:val="3"/>
   </w:num>
-  <w:num w:numId="7" w16cid:durableId="1293095369">
+  <w:num w:numId="7">
     <w:abstractNumId w:val="2"/>
   </w:num>
-  <w:num w:numId="8" w16cid:durableId="984510189">
+  <w:num w:numId="8">
     <w:abstractNumId w:val="1"/>
   </w:num>
-  <w:num w:numId="9" w16cid:durableId="505897879">
+  <w:num w:numId="9">
     <w:abstractNumId w:val="0"/>
+  </w:num>
+  <w:num w:numId="10">
+    <w:abstractNumId w:val="10"/>
+  </w:num>
+  <w:num w:numId="11">
+    <w:abstractNumId w:val="9"/>
   </w:num>
 </w:numbering>
 </file>
 
+<file path=word/people.xml><?xml version="1.0" encoding="utf-8"?>
+<w15:people xmlns:wpc="http://schemas.microsoft.com/office/word/2010/wordprocessingCanvas" xmlns:cx="http://schemas.microsoft.com/office/drawing/2014/chartex" xmlns:cx1="http://schemas.microsoft.com/office/drawing/2015/9/8/chartex" xmlns:mc="http://schemas.openxmlformats.org/markup-compatibility/2006" xmlns:o="urn:schemas-microsoft-com:office:office" xmlns:r="http://schemas.openxmlformats.org/officeDocument/2006/relationships" xmlns:m="http://schemas.openxmlformats.org/officeDocument/2006/math" xmlns:v="urn:schemas-microsoft-com:vml" xmlns:wp14="http://schemas.microsoft.com/office/word/2010/wordprocessingDrawing" xmlns:wp="http://schemas.openxmlformats.org/drawingml/2006/wordprocessingDrawing" xmlns:w10="urn:schemas-microsoft-com:office:word" xmlns:w="http://schemas.openxmlformats.org/wordprocessingml/2006/main" xmlns:w14="http://schemas.microsoft.com/office/word/2010/wordml" xmlns:w15="http://schemas.microsoft.com/office/word/2012/wordml" xmlns:w16se="http://schemas.microsoft.com/office/word/2015/wordml/symex" xmlns:wpg="http://schemas.microsoft.com/office/word/2010/wordprocessingGroup" xmlns:wpi="http://schemas.microsoft.com/office/word/2010/wordprocessingInk" xmlns:wne="http://schemas.microsoft.com/office/word/2006/wordml" xmlns:wps="http://schemas.microsoft.com/office/word/2010/wordprocessingShape" mc:Ignorable="w14 w15 w16se wp14">
+  <w15:person w15:author="DLACYT">
+    <w15:presenceInfo w15:providerId="None" w15:userId="DLACYT"/>
+  </w15:person>
+</w15:people>
+</file>
+
 <file path=word/styles.xml><?xml version="1.0" encoding="utf-8"?>
-<w:styles xmlns:mc="http://schemas.openxmlformats.org/markup-compatibility/2006" xmlns:r="http://schemas.openxmlformats.org/officeDocument/2006/relationships" xmlns:w="http://schemas.openxmlformats.org/wordprocessingml/2006/main" xmlns:w14="http://schemas.microsoft.com/office/word/2010/wordml" xmlns:w15="http://schemas.microsoft.com/office/word/2012/wordml" xmlns:w16cex="http://schemas.microsoft.com/office/word/2018/wordml/cex" xmlns:w16cid="http://schemas.microsoft.com/office/word/2016/wordml/cid" xmlns:w16="http://schemas.microsoft.com/office/word/2018/wordml" xmlns:w16du="http://schemas.microsoft.com/office/word/2023/wordml/word16du" xmlns:w16sdtdh="http://schemas.microsoft.com/office/word/2020/wordml/sdtdatahash" xmlns:w16sdtfl="http://schemas.microsoft.com/office/word/2024/wordml/sdtformatlock" xmlns:w16se="http://schemas.microsoft.com/office/word/2015/wordml/symex" mc:Ignorable="w14 w15 w16se w16cid w16 w16cex w16sdtdh w16sdtfl w16du">
+<w:styles xmlns:mc="http://schemas.openxmlformats.org/markup-compatibility/2006" xmlns:r="http://schemas.openxmlformats.org/officeDocument/2006/relationships" xmlns:w="http://schemas.openxmlformats.org/wordprocessingml/2006/main" xmlns:w14="http://schemas.microsoft.com/office/word/2010/wordml" xmlns:w15="http://schemas.microsoft.com/office/word/2012/wordml" xmlns:w16se="http://schemas.microsoft.com/office/word/2015/wordml/symex" mc:Ignorable="w14 w15 w16se">
   <w:docDefaults>
     <w:rPrDefault>
       <w:rPr>
@@ -491,7 +1178,7 @@
       </w:pPr>
     </w:pPrDefault>
   </w:docDefaults>
-  <w:latentStyles w:defLockedState="0" w:defUIPriority="99" w:defSemiHidden="0" w:defUnhideWhenUsed="0" w:defQFormat="0" w:count="376">
+  <w:latentStyles w:defLockedState="0" w:defUIPriority="99" w:defSemiHidden="0" w:defUnhideWhenUsed="0" w:defQFormat="0" w:count="371">
     <w:lsdException w:name="Normal" w:uiPriority="0" w:qFormat="1"/>
     <w:lsdException w:name="heading 1" w:uiPriority="9" w:qFormat="1"/>
     <w:lsdException w:name="heading 2" w:semiHidden="1" w:uiPriority="9" w:unhideWhenUsed="1" w:qFormat="1"/>
@@ -854,11 +1541,6 @@
     <w:lsdException w:name="List Table 5 Dark Accent 6" w:uiPriority="50"/>
     <w:lsdException w:name="List Table 6 Colorful Accent 6" w:uiPriority="51"/>
     <w:lsdException w:name="List Table 7 Colorful Accent 6" w:uiPriority="52"/>
-    <w:lsdException w:name="Mention" w:semiHidden="1" w:unhideWhenUsed="1"/>
-    <w:lsdException w:name="Smart Hyperlink" w:semiHidden="1" w:unhideWhenUsed="1"/>
-    <w:lsdException w:name="Hashtag" w:semiHidden="1" w:unhideWhenUsed="1"/>
-    <w:lsdException w:name="Unresolved Mention" w:semiHidden="1" w:unhideWhenUsed="1"/>
-    <w:lsdException w:name="Smart Link" w:semiHidden="1" w:unhideWhenUsed="1"/>
   </w:latentStyles>
   <w:style w:type="paragraph" w:default="1" w:styleId="Normal">
     <w:name w:val="Normal"/>
@@ -11853,6 +12535,113 @@
         <w:shd w:val="clear" w:color="auto" w:fill="FBCAA2" w:themeFill="accent6" w:themeFillTint="7F"/>
       </w:tcPr>
     </w:tblStylePr>
+  </w:style>
+  <w:style w:type="character" w:styleId="Hipervnculo">
+    <w:name w:val="Hyperlink"/>
+    <w:basedOn w:val="Fuentedeprrafopredeter"/>
+    <w:uiPriority w:val="99"/>
+    <w:unhideWhenUsed/>
+    <w:rsid w:val="00730D06"/>
+    <w:rPr>
+      <w:color w:val="0000FF" w:themeColor="hyperlink"/>
+      <w:u w:val="single"/>
+    </w:rPr>
+  </w:style>
+  <w:style w:type="character" w:styleId="Refdecomentario">
+    <w:name w:val="annotation reference"/>
+    <w:basedOn w:val="Fuentedeprrafopredeter"/>
+    <w:uiPriority w:val="99"/>
+    <w:semiHidden/>
+    <w:unhideWhenUsed/>
+    <w:rsid w:val="00E57605"/>
+    <w:rPr>
+      <w:sz w:val="16"/>
+      <w:szCs w:val="16"/>
+    </w:rPr>
+  </w:style>
+  <w:style w:type="paragraph" w:styleId="Textocomentario">
+    <w:name w:val="annotation text"/>
+    <w:basedOn w:val="Normal"/>
+    <w:link w:val="TextocomentarioCar"/>
+    <w:uiPriority w:val="99"/>
+    <w:unhideWhenUsed/>
+    <w:rsid w:val="00E57605"/>
+    <w:pPr>
+      <w:spacing w:line="240" w:lineRule="auto"/>
+    </w:pPr>
+    <w:rPr>
+      <w:sz w:val="20"/>
+      <w:szCs w:val="20"/>
+    </w:rPr>
+  </w:style>
+  <w:style w:type="character" w:customStyle="1" w:styleId="TextocomentarioCar">
+    <w:name w:val="Texto comentario Car"/>
+    <w:basedOn w:val="Fuentedeprrafopredeter"/>
+    <w:link w:val="Textocomentario"/>
+    <w:uiPriority w:val="99"/>
+    <w:rsid w:val="00E57605"/>
+    <w:rPr>
+      <w:sz w:val="20"/>
+      <w:szCs w:val="20"/>
+    </w:rPr>
+  </w:style>
+  <w:style w:type="paragraph" w:styleId="Asuntodelcomentario">
+    <w:name w:val="annotation subject"/>
+    <w:basedOn w:val="Textocomentario"/>
+    <w:next w:val="Textocomentario"/>
+    <w:link w:val="AsuntodelcomentarioCar"/>
+    <w:uiPriority w:val="99"/>
+    <w:semiHidden/>
+    <w:unhideWhenUsed/>
+    <w:rsid w:val="00E57605"/>
+    <w:rPr>
+      <w:b/>
+      <w:bCs/>
+    </w:rPr>
+  </w:style>
+  <w:style w:type="character" w:customStyle="1" w:styleId="AsuntodelcomentarioCar">
+    <w:name w:val="Asunto del comentario Car"/>
+    <w:basedOn w:val="TextocomentarioCar"/>
+    <w:link w:val="Asuntodelcomentario"/>
+    <w:uiPriority w:val="99"/>
+    <w:semiHidden/>
+    <w:rsid w:val="00E57605"/>
+    <w:rPr>
+      <w:b/>
+      <w:bCs/>
+      <w:sz w:val="20"/>
+      <w:szCs w:val="20"/>
+    </w:rPr>
+  </w:style>
+  <w:style w:type="paragraph" w:styleId="Textodeglobo">
+    <w:name w:val="Balloon Text"/>
+    <w:basedOn w:val="Normal"/>
+    <w:link w:val="TextodegloboCar"/>
+    <w:uiPriority w:val="99"/>
+    <w:semiHidden/>
+    <w:unhideWhenUsed/>
+    <w:rsid w:val="00E57605"/>
+    <w:pPr>
+      <w:spacing w:after="0" w:line="240" w:lineRule="auto"/>
+    </w:pPr>
+    <w:rPr>
+      <w:rFonts w:ascii="Segoe UI" w:hAnsi="Segoe UI" w:cs="Segoe UI"/>
+      <w:sz w:val="18"/>
+      <w:szCs w:val="18"/>
+    </w:rPr>
+  </w:style>
+  <w:style w:type="character" w:customStyle="1" w:styleId="TextodegloboCar">
+    <w:name w:val="Texto de globo Car"/>
+    <w:basedOn w:val="Fuentedeprrafopredeter"/>
+    <w:link w:val="Textodeglobo"/>
+    <w:uiPriority w:val="99"/>
+    <w:semiHidden/>
+    <w:rsid w:val="00E57605"/>
+    <w:rPr>
+      <w:rFonts w:ascii="Segoe UI" w:hAnsi="Segoe UI" w:cs="Segoe UI"/>
+      <w:sz w:val="18"/>
+      <w:szCs w:val="18"/>
+    </w:rPr>
   </w:style>
 </w:styles>
 </file>
@@ -12182,7 +12971,7 @@
 </file>
 
 <file path=customXml/itemProps1.xml><?xml version="1.0" encoding="utf-8"?>
-<ds:datastoreItem xmlns:ds="http://schemas.openxmlformats.org/officeDocument/2006/customXml" ds:itemID="{EF278816-EC6F-A645-907D-7F25AECB1D4A}">
+<ds:datastoreItem xmlns:ds="http://schemas.openxmlformats.org/officeDocument/2006/customXml" ds:itemID="{BE5FF1AF-C7D2-446D-9DF1-E499B77F6305}">
   <ds:schemaRefs>
     <ds:schemaRef ds:uri="http://schemas.openxmlformats.org/officeDocument/2006/bibliography"/>
   </ds:schemaRefs>

</xml_diff>

<commit_message>
resumen mejorado en su coherencia
</commit_message>
<xml_diff>
--- a/1_estrategia_comunicacion/2_cuiciid_2025/RESUMEN_CAÑAS_CAMPILLO.docx
+++ b/1_estrategia_comunicacion/2_cuiciid_2025/RESUMEN_CAÑAS_CAMPILLO.docx
@@ -1,6 +1,6 @@
 
 <file path=word/document.xml><?xml version="1.0" encoding="utf-8"?>
-<w:document xmlns:wpc="http://schemas.microsoft.com/office/word/2010/wordprocessingCanvas" xmlns:cx="http://schemas.microsoft.com/office/drawing/2014/chartex" xmlns:cx1="http://schemas.microsoft.com/office/drawing/2015/9/8/chartex" xmlns:mc="http://schemas.openxmlformats.org/markup-compatibility/2006" xmlns:o="urn:schemas-microsoft-com:office:office" xmlns:r="http://schemas.openxmlformats.org/officeDocument/2006/relationships" xmlns:m="http://schemas.openxmlformats.org/officeDocument/2006/math" xmlns:v="urn:schemas-microsoft-com:vml" xmlns:wp14="http://schemas.microsoft.com/office/word/2010/wordprocessingDrawing" xmlns:wp="http://schemas.openxmlformats.org/drawingml/2006/wordprocessingDrawing" xmlns:w10="urn:schemas-microsoft-com:office:word" xmlns:w="http://schemas.openxmlformats.org/wordprocessingml/2006/main" xmlns:w14="http://schemas.microsoft.com/office/word/2010/wordml" xmlns:w15="http://schemas.microsoft.com/office/word/2012/wordml" xmlns:w16se="http://schemas.microsoft.com/office/word/2015/wordml/symex" xmlns:wpg="http://schemas.microsoft.com/office/word/2010/wordprocessingGroup" xmlns:wpi="http://schemas.microsoft.com/office/word/2010/wordprocessingInk" xmlns:wne="http://schemas.microsoft.com/office/word/2006/wordml" xmlns:wps="http://schemas.microsoft.com/office/word/2010/wordprocessingShape" mc:Ignorable="w14 w15 w16se wp14">
+<w:document xmlns:wpc="http://schemas.microsoft.com/office/word/2010/wordprocessingCanvas" xmlns:cx="http://schemas.microsoft.com/office/drawing/2014/chartex" xmlns:cx1="http://schemas.microsoft.com/office/drawing/2015/9/8/chartex" xmlns:cx2="http://schemas.microsoft.com/office/drawing/2015/10/21/chartex" xmlns:cx3="http://schemas.microsoft.com/office/drawing/2016/5/9/chartex" xmlns:cx4="http://schemas.microsoft.com/office/drawing/2016/5/10/chartex" xmlns:cx5="http://schemas.microsoft.com/office/drawing/2016/5/11/chartex" xmlns:cx6="http://schemas.microsoft.com/office/drawing/2016/5/12/chartex" xmlns:cx7="http://schemas.microsoft.com/office/drawing/2016/5/13/chartex" xmlns:cx8="http://schemas.microsoft.com/office/drawing/2016/5/14/chartex" xmlns:mc="http://schemas.openxmlformats.org/markup-compatibility/2006" xmlns:aink="http://schemas.microsoft.com/office/drawing/2016/ink" xmlns:am3d="http://schemas.microsoft.com/office/drawing/2017/model3d" xmlns:o="urn:schemas-microsoft-com:office:office" xmlns:oel="http://schemas.microsoft.com/office/2019/extlst" xmlns:r="http://schemas.openxmlformats.org/officeDocument/2006/relationships" xmlns:m="http://schemas.openxmlformats.org/officeDocument/2006/math" xmlns:v="urn:schemas-microsoft-com:vml" xmlns:wp14="http://schemas.microsoft.com/office/word/2010/wordprocessingDrawing" xmlns:wp="http://schemas.openxmlformats.org/drawingml/2006/wordprocessingDrawing" xmlns:w10="urn:schemas-microsoft-com:office:word" xmlns:w="http://schemas.openxmlformats.org/wordprocessingml/2006/main" xmlns:w14="http://schemas.microsoft.com/office/word/2010/wordml" xmlns:w15="http://schemas.microsoft.com/office/word/2012/wordml" xmlns:w16cex="http://schemas.microsoft.com/office/word/2018/wordml/cex" xmlns:w16cid="http://schemas.microsoft.com/office/word/2016/wordml/cid" xmlns:w16="http://schemas.microsoft.com/office/word/2018/wordml" xmlns:w16du="http://schemas.microsoft.com/office/word/2023/wordml/word16du" xmlns:w16sdtdh="http://schemas.microsoft.com/office/word/2020/wordml/sdtdatahash" xmlns:w16sdtfl="http://schemas.microsoft.com/office/word/2024/wordml/sdtformatlock" xmlns:w16se="http://schemas.microsoft.com/office/word/2015/wordml/symex" xmlns:wpg="http://schemas.microsoft.com/office/word/2010/wordprocessingGroup" xmlns:wpi="http://schemas.microsoft.com/office/word/2010/wordprocessingInk" xmlns:wne="http://schemas.microsoft.com/office/word/2006/wordml" xmlns:wps="http://schemas.microsoft.com/office/word/2010/wordprocessingShape" mc:Ignorable="w14 w15 w16se w16cid w16 w16cex w16sdtdh w16sdtfl w16du wp14">
   <w:body>
     <w:p>
       <w:pPr>
@@ -109,425 +109,24 @@
     </w:p>
     <w:p>
       <w:pPr>
-        <w:spacing w:after="0"/>
-        <w:jc w:val="both"/>
         <w:rPr>
           <w:lang w:val="es-CO"/>
         </w:rPr>
       </w:pPr>
       <w:r>
         <w:rPr>
-          <w:rFonts w:ascii="Times New Roman" w:hAnsi="Times New Roman"/>
-          <w:b/>
-          <w:bCs/>
-          <w:strike/>
-          <w:sz w:val="24"/>
-          <w:highlight w:val="yellow"/>
           <w:lang w:val="es-CO"/>
         </w:rPr>
-        <w:t>Objetivos:</w:t>
-      </w:r>
-      <w:r>
-        <w:rPr>
-          <w:rFonts w:ascii="Times New Roman" w:hAnsi="Times New Roman"/>
-          <w:sz w:val="24"/>
-          <w:lang w:val="es-CO"/>
-        </w:rPr>
-        <w:t xml:space="preserve"> Este trabajo presenta la implementación de la docencia universitaria en matemáticas como un espacio reflexivo e investigativo bajo la metodología de Investigación Acción Educativa (IAE), con el propósito de transformar las prácticas pedagógicas mediante c</w:t>
-      </w:r>
-      <w:r>
-        <w:rPr>
-          <w:rFonts w:ascii="Times New Roman" w:hAnsi="Times New Roman"/>
-          <w:sz w:val="24"/>
-          <w:lang w:val="es-CO"/>
-        </w:rPr>
-        <w:t>iclos sistemáticos de planificación, acción, observación y reflexión. Se busca evaluar la eficacia de enfoques innovadores como Aula Invertida (AI), Aprendizaje Basado en Problemas y Proyectos (ABPP), STEAMS (integración de Ciencias, Tecnología, Ingeniería</w:t>
-      </w:r>
-      <w:r>
-        <w:rPr>
-          <w:rFonts w:ascii="Times New Roman" w:hAnsi="Times New Roman"/>
-          <w:sz w:val="24"/>
-          <w:lang w:val="es-CO"/>
-        </w:rPr>
-        <w:t xml:space="preserve">, Artes, Matemáticas y Sociedad) y la Teoría de Registros de Representación Semiótica (TRRS) de </w:t>
-      </w:r>
-      <w:proofErr w:type="spellStart"/>
-      <w:r>
-        <w:rPr>
-          <w:rFonts w:ascii="Times New Roman" w:hAnsi="Times New Roman"/>
-          <w:sz w:val="24"/>
-          <w:lang w:val="es-CO"/>
-        </w:rPr>
-        <w:t>Duval</w:t>
-      </w:r>
-      <w:proofErr w:type="spellEnd"/>
-      <w:r>
-        <w:rPr>
-          <w:rFonts w:ascii="Times New Roman" w:hAnsi="Times New Roman"/>
-          <w:sz w:val="24"/>
-          <w:lang w:val="es-CO"/>
-        </w:rPr>
-        <w:t xml:space="preserve">. Estos enfoques se integran mediante el uso de cuadernos </w:t>
-      </w:r>
-      <w:proofErr w:type="spellStart"/>
-      <w:r>
-        <w:rPr>
-          <w:rFonts w:ascii="Times New Roman" w:hAnsi="Times New Roman"/>
-          <w:sz w:val="24"/>
-          <w:lang w:val="es-CO"/>
-        </w:rPr>
-        <w:t>Jupyter</w:t>
-      </w:r>
-      <w:proofErr w:type="spellEnd"/>
-      <w:r>
-        <w:rPr>
-          <w:rFonts w:ascii="Times New Roman" w:hAnsi="Times New Roman"/>
-          <w:sz w:val="24"/>
-          <w:lang w:val="es-CO"/>
-        </w:rPr>
-        <w:t xml:space="preserve"> con Python y herramientas de inteligencia artificial, con el objetivo central de fomentar</w:t>
-      </w:r>
-      <w:r>
-        <w:rPr>
-          <w:rFonts w:ascii="Times New Roman" w:hAnsi="Times New Roman"/>
-          <w:sz w:val="24"/>
-          <w:lang w:val="es-CO"/>
-        </w:rPr>
-        <w:t xml:space="preserve"> habilidades digitales, pensamiento crítico y competencias en ciencia de datos en estudiantes de diversas disciplinas, particularmente en el contexto socioeducativo del Bajo Cauca antioqueño, una región con desafíos específicos en educación superior.  </w:t>
+        <w:t xml:space="preserve">Este trabajo implementa la docencia universitaria en matemáticas como un espacio reflexivo e investigativo bajo la metodología de Investigación Acción Educativa (IAE), con el propósito de transformar las prácticas pedagógicas mediante un enfoque cíclico y sistemático. La IAE se estructura en cuatro fases iterativas: diagnóstico, acción, observación y reflexión crítica, permitiendo ajustes continuos basados en evidencia. El estudio se centra en la integración de metodologías activas como el Aula Invertida (AI), el Aprendizaje Basado en Problemas y Proyectos (ABPP), el enfoque STEAMS (Ciencias, Tecnología, Ingeniería, Artes, Matemáticas y Sociedad) y la Teoría de Registros de Representación Semiótica (TRRS) de Duval, combinadas con herramientas tecnológicas avanzadas (Python, Jupyter Notebooks, IA y repositorios GitHub).  </w:t>
       </w:r>
     </w:p>
     <w:p>
       <w:pPr>
-        <w:spacing w:after="0"/>
-        <w:jc w:val="both"/>
         <w:rPr>
           <w:lang w:val="es-CO"/>
         </w:rPr>
       </w:pPr>
-      <w:r>
-        <w:rPr>
-          <w:rFonts w:ascii="Times New Roman" w:hAnsi="Times New Roman"/>
-          <w:b/>
-          <w:bCs/>
-          <w:strike/>
-          <w:sz w:val="24"/>
-          <w:highlight w:val="yellow"/>
-          <w:lang w:val="es-CO"/>
-        </w:rPr>
-        <w:t>Met</w:t>
-      </w:r>
-      <w:r>
-        <w:rPr>
-          <w:rFonts w:ascii="Times New Roman" w:hAnsi="Times New Roman"/>
-          <w:b/>
-          <w:bCs/>
-          <w:strike/>
-          <w:sz w:val="24"/>
-          <w:highlight w:val="yellow"/>
-          <w:lang w:val="es-CO"/>
-        </w:rPr>
-        <w:t>odología:</w:t>
-      </w:r>
-      <w:r>
-        <w:rPr>
-          <w:rFonts w:ascii="Times New Roman" w:hAnsi="Times New Roman"/>
-          <w:strike/>
-          <w:sz w:val="24"/>
-          <w:lang w:val="es-CO"/>
-        </w:rPr>
-        <w:t xml:space="preserve"> </w:t>
-      </w:r>
-      <w:r>
-        <w:rPr>
-          <w:rFonts w:ascii="Times New Roman" w:hAnsi="Times New Roman"/>
-          <w:sz w:val="24"/>
-          <w:lang w:val="es-CO"/>
-        </w:rPr>
-        <w:t xml:space="preserve">La Investigación Acción Educativa (IAE) se implementa a través de sus cuatro fases cíclicas: </w:t>
-      </w:r>
-      <w:commentRangeStart w:id="0"/>
-      <w:r>
-        <w:rPr>
-          <w:rFonts w:ascii="Times New Roman" w:hAnsi="Times New Roman"/>
-          <w:sz w:val="24"/>
-          <w:lang w:val="es-CO"/>
-        </w:rPr>
-        <w:t>1) Diagnóstico y planificación, donde se identifican problemáticas específicas del aprendizaje matemático mediante análisis de necesidades y diseño de es</w:t>
-      </w:r>
-      <w:r>
-        <w:rPr>
-          <w:rFonts w:ascii="Times New Roman" w:hAnsi="Times New Roman"/>
-          <w:sz w:val="24"/>
-          <w:lang w:val="es-CO"/>
-        </w:rPr>
-        <w:t>trategias; 2) Acción, con la implementación de los enfoques pedagógicos mencionados, utilizando recursos tecnológicos como el canal @</w:t>
-      </w:r>
-      <w:proofErr w:type="spellStart"/>
-      <w:r>
-        <w:rPr>
-          <w:rFonts w:ascii="Times New Roman" w:hAnsi="Times New Roman"/>
-          <w:sz w:val="24"/>
-          <w:lang w:val="es-CO"/>
-        </w:rPr>
-        <w:t>DiMathData</w:t>
-      </w:r>
-      <w:proofErr w:type="spellEnd"/>
-      <w:r>
-        <w:rPr>
-          <w:rFonts w:ascii="Times New Roman" w:hAnsi="Times New Roman"/>
-          <w:sz w:val="24"/>
-          <w:lang w:val="es-CO"/>
-        </w:rPr>
-        <w:t xml:space="preserve"> (con más de 50 videos tutoriales) y repositorios GitHub con contenidos interactivos; 3) Observación sistemática,</w:t>
-      </w:r>
-      <w:r>
-        <w:rPr>
-          <w:rFonts w:ascii="Times New Roman" w:hAnsi="Times New Roman"/>
-          <w:sz w:val="24"/>
-          <w:lang w:val="es-CO"/>
-        </w:rPr>
-        <w:t xml:space="preserve"> mediante registros audiovisuales, diarios de campo y rúbricas de evaluación; y 4) Reflexión crítica, con análisis cualitativo de resultados y ajustes iterativos.</w:t>
-      </w:r>
-      <w:commentRangeEnd w:id="0"/>
-      <w:r>
-        <w:rPr>
-          <w:rStyle w:val="Refdecomentario"/>
-        </w:rPr>
-        <w:commentReference w:id="0"/>
-      </w:r>
-      <w:r>
-        <w:rPr>
-          <w:rFonts w:ascii="Times New Roman" w:hAnsi="Times New Roman"/>
-          <w:sz w:val="24"/>
-          <w:lang w:val="es-CO"/>
-        </w:rPr>
-        <w:t xml:space="preserve"> El ABPP se articula con problemas reales del territorio (ej. análisis de datos agropecuarios,</w:t>
-      </w:r>
-      <w:r>
-        <w:rPr>
-          <w:rFonts w:ascii="Times New Roman" w:hAnsi="Times New Roman"/>
-          <w:sz w:val="24"/>
-          <w:lang w:val="es-CO"/>
-        </w:rPr>
-        <w:t xml:space="preserve"> modelos predictivos para pequeñas empresas), mientras que STEAMS facilita proyectos interdisciplinares entre las licenciaturas e ingenierías. La TRRS se opera con la creación de al menos cinco representaciones por concepto matemático (algebraicas, gráfica</w:t>
-      </w:r>
-      <w:r>
-        <w:rPr>
-          <w:rFonts w:ascii="Times New Roman" w:hAnsi="Times New Roman"/>
-          <w:sz w:val="24"/>
-          <w:lang w:val="es-CO"/>
-        </w:rPr>
-        <w:t xml:space="preserve">s, tabulares, verbales y computacionales), generadas con Python y herramientas de IA. La recolección de datos combina métodos mixtos: encuestas validadas, grupos focales y análisis cuantitativo del rendimiento académico comparativo.  </w:t>
-      </w:r>
     </w:p>
-    <w:p>
-      <w:pPr>
-        <w:spacing w:after="0"/>
-        <w:jc w:val="both"/>
-        <w:rPr>
-          <w:lang w:val="es-CO"/>
-        </w:rPr>
-      </w:pPr>
-      <w:r>
-        <w:rPr>
-          <w:rFonts w:ascii="Times New Roman" w:hAnsi="Times New Roman"/>
-          <w:b/>
-          <w:bCs/>
-          <w:strike/>
-          <w:sz w:val="24"/>
-          <w:highlight w:val="yellow"/>
-          <w:lang w:val="es-CO"/>
-        </w:rPr>
-        <w:t>Conclusiones:</w:t>
-      </w:r>
-      <w:r>
-        <w:rPr>
-          <w:rFonts w:ascii="Times New Roman" w:hAnsi="Times New Roman"/>
-          <w:sz w:val="24"/>
-          <w:lang w:val="es-CO"/>
-        </w:rPr>
-        <w:t xml:space="preserve"> La impl</w:t>
-      </w:r>
-      <w:r>
-        <w:rPr>
-          <w:rFonts w:ascii="Times New Roman" w:hAnsi="Times New Roman"/>
-          <w:sz w:val="24"/>
-          <w:lang w:val="es-CO"/>
-        </w:rPr>
-        <w:t xml:space="preserve">ementación cíclica de la IAE ha demostrado que la integración de estos enfoques permite una docencia más dinámica, contextualizada y con mayor impacto en el desarrollo de competencias. Los resultados evidencian: 1) Incremento en el </w:t>
-      </w:r>
-      <w:proofErr w:type="spellStart"/>
-      <w:r>
-        <w:rPr>
-          <w:rFonts w:ascii="Times New Roman" w:hAnsi="Times New Roman"/>
-          <w:sz w:val="24"/>
-          <w:lang w:val="es-CO"/>
-        </w:rPr>
-        <w:t>engagement</w:t>
-      </w:r>
-      <w:proofErr w:type="spellEnd"/>
-      <w:r>
-        <w:rPr>
-          <w:rFonts w:ascii="Times New Roman" w:hAnsi="Times New Roman"/>
-          <w:sz w:val="24"/>
-          <w:lang w:val="es-CO"/>
-        </w:rPr>
-        <w:t xml:space="preserve"> estudiantil m</w:t>
-      </w:r>
-      <w:r>
-        <w:rPr>
-          <w:rFonts w:ascii="Times New Roman" w:hAnsi="Times New Roman"/>
-          <w:sz w:val="24"/>
-          <w:lang w:val="es-CO"/>
-        </w:rPr>
-        <w:t xml:space="preserve">edido mediante consultas de los repositorios GitHub y visualizaciones de </w:t>
-      </w:r>
-      <w:commentRangeStart w:id="1"/>
-      <w:r>
-        <w:rPr>
-          <w:rFonts w:ascii="Times New Roman" w:hAnsi="Times New Roman"/>
-          <w:sz w:val="24"/>
-          <w:lang w:val="es-CO"/>
-        </w:rPr>
-        <w:t>contenidos</w:t>
-      </w:r>
-      <w:commentRangeEnd w:id="1"/>
-      <w:r>
-        <w:rPr>
-          <w:rStyle w:val="Refdecomentario"/>
-        </w:rPr>
-        <w:commentReference w:id="1"/>
-      </w:r>
-      <w:r>
-        <w:rPr>
-          <w:rFonts w:ascii="Times New Roman" w:hAnsi="Times New Roman"/>
-          <w:sz w:val="24"/>
-          <w:lang w:val="es-CO"/>
-        </w:rPr>
-        <w:t xml:space="preserve">; 2) Mejora significativa en la resolución de problemas que requieren conversión entre representaciones semióticas; 3) Fortalecimiento de la transferencia interdisciplinar, </w:t>
-      </w:r>
-      <w:r>
-        <w:rPr>
-          <w:rFonts w:ascii="Times New Roman" w:hAnsi="Times New Roman"/>
-          <w:sz w:val="24"/>
-          <w:lang w:val="es-CO"/>
-        </w:rPr>
-        <w:t xml:space="preserve">con </w:t>
-      </w:r>
-      <w:r>
-        <w:rPr>
-          <w:rFonts w:ascii="Times New Roman" w:hAnsi="Times New Roman"/>
-          <w:sz w:val="24"/>
-          <w:lang w:val="es-CO"/>
-        </w:rPr>
-        <w:t>5</w:t>
-      </w:r>
-      <w:r>
-        <w:rPr>
-          <w:rFonts w:ascii="Times New Roman" w:hAnsi="Times New Roman"/>
-          <w:sz w:val="24"/>
-          <w:lang w:val="es-CO"/>
-        </w:rPr>
-        <w:t xml:space="preserve"> proyecto</w:t>
-      </w:r>
-      <w:r>
-        <w:rPr>
-          <w:rFonts w:ascii="Times New Roman" w:hAnsi="Times New Roman"/>
-          <w:sz w:val="24"/>
-          <w:lang w:val="es-CO"/>
-        </w:rPr>
-        <w:t>s</w:t>
-      </w:r>
-      <w:r>
-        <w:rPr>
-          <w:rFonts w:ascii="Times New Roman" w:hAnsi="Times New Roman"/>
-          <w:sz w:val="24"/>
-          <w:lang w:val="es-CO"/>
-        </w:rPr>
-        <w:t xml:space="preserve"> STEAMS implementado</w:t>
-      </w:r>
-      <w:r>
-        <w:rPr>
-          <w:rFonts w:ascii="Times New Roman" w:hAnsi="Times New Roman"/>
-          <w:sz w:val="24"/>
-          <w:lang w:val="es-CO"/>
-        </w:rPr>
-        <w:t>s</w:t>
-      </w:r>
-      <w:r>
-        <w:rPr>
-          <w:rFonts w:ascii="Times New Roman" w:hAnsi="Times New Roman"/>
-          <w:sz w:val="24"/>
-          <w:lang w:val="es-CO"/>
-        </w:rPr>
-        <w:t xml:space="preserve">; y 4) Desarrollo de habilidades digitales en machine </w:t>
-      </w:r>
-      <w:proofErr w:type="spellStart"/>
-      <w:r>
-        <w:rPr>
-          <w:rFonts w:ascii="Times New Roman" w:hAnsi="Times New Roman"/>
-          <w:sz w:val="24"/>
-          <w:lang w:val="es-CO"/>
-        </w:rPr>
-        <w:t>learning</w:t>
-      </w:r>
-      <w:proofErr w:type="spellEnd"/>
-      <w:r>
-        <w:rPr>
-          <w:rFonts w:ascii="Times New Roman" w:hAnsi="Times New Roman"/>
-          <w:sz w:val="24"/>
-          <w:lang w:val="es-CO"/>
-        </w:rPr>
-        <w:t xml:space="preserve"> en algunos estudiantes de Administración de Empresas, quienes pueden automatizar análisis de datos con Python. La reflexión sistemática en las fases de la IA</w:t>
-      </w:r>
-      <w:r>
-        <w:rPr>
-          <w:rFonts w:ascii="Times New Roman" w:hAnsi="Times New Roman"/>
-          <w:sz w:val="24"/>
-          <w:lang w:val="es-CO"/>
-        </w:rPr>
-        <w:t xml:space="preserve">E permitió ajustar estrategias como la integración de </w:t>
-      </w:r>
-      <w:proofErr w:type="spellStart"/>
-      <w:r>
-        <w:rPr>
-          <w:rFonts w:ascii="Times New Roman" w:hAnsi="Times New Roman"/>
-          <w:sz w:val="24"/>
-          <w:lang w:val="es-CO"/>
-        </w:rPr>
-        <w:t>datasets</w:t>
-      </w:r>
-      <w:proofErr w:type="spellEnd"/>
-      <w:r>
-        <w:rPr>
-          <w:rFonts w:ascii="Times New Roman" w:hAnsi="Times New Roman"/>
-          <w:sz w:val="24"/>
-          <w:lang w:val="es-CO"/>
-        </w:rPr>
-        <w:t xml:space="preserve"> locales en ABPP. Se </w:t>
-      </w:r>
-      <w:bookmarkStart w:id="2" w:name="_GoBack"/>
-      <w:commentRangeStart w:id="3"/>
-      <w:r>
-        <w:rPr>
-          <w:rFonts w:ascii="Times New Roman" w:hAnsi="Times New Roman"/>
-          <w:sz w:val="24"/>
-          <w:lang w:val="es-CO"/>
-        </w:rPr>
-        <w:lastRenderedPageBreak/>
-        <w:t>concluye que esta articulación metodológica potencia no solo el aprendizaje matemático, sino también la formación investigativa de los estudiantes y la innovación docente ba</w:t>
-      </w:r>
-      <w:r>
-        <w:rPr>
-          <w:rFonts w:ascii="Times New Roman" w:hAnsi="Times New Roman"/>
-          <w:sz w:val="24"/>
-          <w:lang w:val="es-CO"/>
-        </w:rPr>
-        <w:t xml:space="preserve">sada en evidencia.  </w:t>
-      </w:r>
-    </w:p>
-    <w:bookmarkEnd w:id="2"/>
-    <w:commentRangeEnd w:id="3"/>
     <w:p>
       <w:pPr>
         <w:rPr>
@@ -536,9 +135,158 @@
       </w:pPr>
       <w:r>
         <w:rPr>
-          <w:rStyle w:val="Refdecomentario"/>
+          <w:lang w:val="es-CO"/>
         </w:rPr>
-        <w:commentReference w:id="3"/>
+        <w:t>El objetivo principal es fomentar competencias digitales, pensamiento crítico y habilidades en ciencia de datos en estudiantes de diversas disciplinas, con especial énfasis en el contexto del Bajo Cauca antioqueño, una región con desafíos educativos particulares. Para ello, se diseñaron estrategias pedagógicas contextualizadas, como el uso de datos locales en ABPP (</w:t>
+      </w:r>
+      <w:proofErr w:type="spellStart"/>
+      <w:r>
+        <w:rPr>
+          <w:lang w:val="es-CO"/>
+        </w:rPr>
+        <w:t>ej</w:t>
+      </w:r>
+      <w:proofErr w:type="spellEnd"/>
+      <w:r>
+        <w:rPr>
+          <w:lang w:val="es-CO"/>
+        </w:rPr>
+        <w:t xml:space="preserve">: análisis agropecuarios, modelos predictivos para pequeñas empresas) y proyectos STEAMS que vinculan a licenciaturas e ingenierías. La TRRS se operacionaliza mediante la creación de cinco representaciones semióticas por concepto matemático (algebraicas, gráficas, tabulares, verbales y computacionales), generadas con herramientas de programación e inteligencia artificial.  </w:t>
+      </w:r>
+    </w:p>
+    <w:p>
+      <w:pPr>
+        <w:rPr>
+          <w:lang w:val="es-CO"/>
+        </w:rPr>
+      </w:pPr>
+    </w:p>
+    <w:p>
+      <w:pPr>
+        <w:rPr>
+          <w:lang w:val="es-CO"/>
+        </w:rPr>
+      </w:pPr>
+      <w:r>
+        <w:rPr>
+          <w:lang w:val="es-CO"/>
+        </w:rPr>
+        <w:t xml:space="preserve">La recolección de datos emplea métodos mixtos, incluyendo encuestas validadas, grupos focales, registros audiovisuales y análisis cuantitativo del rendimiento académico. Los resultados preliminares evidencian:  </w:t>
+      </w:r>
+    </w:p>
+    <w:p>
+      <w:pPr>
+        <w:rPr>
+          <w:lang w:val="es-CO"/>
+        </w:rPr>
+      </w:pPr>
+      <w:r>
+        <w:rPr>
+          <w:lang w:val="es-CO"/>
+        </w:rPr>
+        <w:t xml:space="preserve">1. Un aumento en el </w:t>
+      </w:r>
+      <w:proofErr w:type="spellStart"/>
+      <w:r>
+        <w:rPr>
+          <w:lang w:val="es-CO"/>
+        </w:rPr>
+        <w:t>engagement</w:t>
+      </w:r>
+      <w:proofErr w:type="spellEnd"/>
+      <w:r>
+        <w:rPr>
+          <w:lang w:val="es-CO"/>
+        </w:rPr>
+        <w:t xml:space="preserve"> estudiantil, medido mediante el acceso a repositorios GitHub y visualizaciones de contenidos en el canal @DiMathData.  </w:t>
+      </w:r>
+    </w:p>
+    <w:p>
+      <w:pPr>
+        <w:rPr>
+          <w:lang w:val="es-CO"/>
+        </w:rPr>
+      </w:pPr>
+      <w:r>
+        <w:rPr>
+          <w:lang w:val="es-CO"/>
+        </w:rPr>
+        <w:t xml:space="preserve">2. Una mejora significativa en la resolución de problemas que requieren conversión entre representaciones semióticas.  </w:t>
+      </w:r>
+    </w:p>
+    <w:p>
+      <w:pPr>
+        <w:rPr>
+          <w:lang w:val="es-CO"/>
+        </w:rPr>
+      </w:pPr>
+      <w:r>
+        <w:rPr>
+          <w:lang w:val="es-CO"/>
+        </w:rPr>
+        <w:t xml:space="preserve">3. La transferencia interdisciplinar con al menos cinco proyectos STEAMS implementados.  </w:t>
+      </w:r>
+    </w:p>
+    <w:p>
+      <w:pPr>
+        <w:rPr>
+          <w:lang w:val="es-CO"/>
+        </w:rPr>
+      </w:pPr>
+      <w:r>
+        <w:rPr>
+          <w:lang w:val="es-CO"/>
+        </w:rPr>
+        <w:t xml:space="preserve">4. El desarrollo de habilidades en machine </w:t>
+      </w:r>
+      <w:proofErr w:type="spellStart"/>
+      <w:r>
+        <w:rPr>
+          <w:lang w:val="es-CO"/>
+        </w:rPr>
+        <w:t>learning</w:t>
+      </w:r>
+      <w:proofErr w:type="spellEnd"/>
+      <w:r>
+        <w:rPr>
+          <w:lang w:val="es-CO"/>
+        </w:rPr>
+        <w:t xml:space="preserve"> en estudiantes de Administración de Empresas, quienes lograron automatizar análisis de datos con Python.  </w:t>
+      </w:r>
+    </w:p>
+    <w:p>
+      <w:pPr>
+        <w:rPr>
+          <w:lang w:val="es-CO"/>
+        </w:rPr>
+      </w:pPr>
+    </w:p>
+    <w:p>
+      <w:pPr>
+        <w:rPr>
+          <w:lang w:val="es-CO"/>
+        </w:rPr>
+      </w:pPr>
+      <w:r>
+        <w:rPr>
+          <w:lang w:val="es-CO"/>
+        </w:rPr>
+        <w:lastRenderedPageBreak/>
+        <w:t xml:space="preserve">La reflexión sistemática en las fases de la IAE permitió optimizar estrategias, como la incorporación de </w:t>
+      </w:r>
+      <w:proofErr w:type="spellStart"/>
+      <w:r>
+        <w:rPr>
+          <w:lang w:val="es-CO"/>
+        </w:rPr>
+        <w:t>datasets</w:t>
+      </w:r>
+      <w:proofErr w:type="spellEnd"/>
+      <w:r>
+        <w:rPr>
+          <w:lang w:val="es-CO"/>
+        </w:rPr>
+        <w:t xml:space="preserve"> regionales en las actividades de ABPP. Se concluye que esta articulación metodológica no solo potencia el aprendizaje matemático, sino que también fortalece la formación investigativa de los estudiantes y promueve una innovación docente basada en evidencia.  </w:t>
       </w:r>
     </w:p>
     <w:p>
@@ -575,6 +323,27 @@
         </w:rPr>
       </w:pPr>
     </w:p>
+    <w:p>
+      <w:pPr>
+        <w:rPr>
+          <w:lang w:val="es-CO"/>
+        </w:rPr>
+      </w:pPr>
+    </w:p>
+    <w:p>
+      <w:pPr>
+        <w:rPr>
+          <w:lang w:val="es-CO"/>
+        </w:rPr>
+      </w:pPr>
+    </w:p>
+    <w:p>
+      <w:pPr>
+        <w:rPr>
+          <w:lang w:val="es-CO"/>
+        </w:rPr>
+      </w:pPr>
+    </w:p>
     <w:sectPr>
       <w:pgSz w:w="12240" w:h="15840"/>
       <w:pgMar w:top="1138" w:right="1138" w:bottom="1138" w:left="1138" w:header="720" w:footer="720" w:gutter="0"/>
@@ -585,141 +354,8 @@
 </w:document>
 </file>
 
-<file path=word/comments.xml><?xml version="1.0" encoding="utf-8"?>
-<w:comments xmlns:wpc="http://schemas.microsoft.com/office/word/2010/wordprocessingCanvas" xmlns:cx="http://schemas.microsoft.com/office/drawing/2014/chartex" xmlns:cx1="http://schemas.microsoft.com/office/drawing/2015/9/8/chartex" xmlns:mc="http://schemas.openxmlformats.org/markup-compatibility/2006" xmlns:o="urn:schemas-microsoft-com:office:office" xmlns:r="http://schemas.openxmlformats.org/officeDocument/2006/relationships" xmlns:m="http://schemas.openxmlformats.org/officeDocument/2006/math" xmlns:v="urn:schemas-microsoft-com:vml" xmlns:wp14="http://schemas.microsoft.com/office/word/2010/wordprocessingDrawing" xmlns:wp="http://schemas.openxmlformats.org/drawingml/2006/wordprocessingDrawing" xmlns:w10="urn:schemas-microsoft-com:office:word" xmlns:w="http://schemas.openxmlformats.org/wordprocessingml/2006/main" xmlns:w14="http://schemas.microsoft.com/office/word/2010/wordml" xmlns:w15="http://schemas.microsoft.com/office/word/2012/wordml" xmlns:w16se="http://schemas.microsoft.com/office/word/2015/wordml/symex" xmlns:wpg="http://schemas.microsoft.com/office/word/2010/wordprocessingGroup" xmlns:wpi="http://schemas.microsoft.com/office/word/2010/wordprocessingInk" xmlns:wne="http://schemas.microsoft.com/office/word/2006/wordml" xmlns:wps="http://schemas.microsoft.com/office/word/2010/wordprocessingShape" mc:Ignorable="w14 w15 w16se wp14">
-  <w:comment w:id="0" w:author="DLACYT" w:date="2025-05-20T12:24:00Z" w:initials="D">
-    <w:p>
-      <w:pPr>
-        <w:spacing w:before="100" w:beforeAutospacing="1" w:after="100" w:afterAutospacing="1"/>
-        <w:rPr>
-          <w:rFonts w:ascii="Times New Roman" w:eastAsia="Times New Roman" w:hAnsi="Times New Roman" w:cs="Times New Roman"/>
-          <w:sz w:val="24"/>
-          <w:szCs w:val="24"/>
-          <w:lang w:val="es-ES" w:eastAsia="es-ES"/>
-        </w:rPr>
-      </w:pPr>
-      <w:r>
-        <w:rPr>
-          <w:rStyle w:val="Refdecomentario"/>
-        </w:rPr>
-        <w:annotationRef/>
-      </w:r>
-      <w:r>
-        <w:rPr>
-          <w:rFonts w:ascii="Times New Roman" w:eastAsia="Times New Roman" w:hAnsi="Times New Roman" w:cs="Times New Roman"/>
-          <w:sz w:val="24"/>
-          <w:szCs w:val="24"/>
-          <w:lang w:val="es-ES" w:eastAsia="es-ES"/>
-        </w:rPr>
-        <w:t>Es importante respetar las normas establecidas en la plantilla de resúmenes del congreso, incluyendo la presentación de los objetivos en viñetas, según lo indicado.</w:t>
-      </w:r>
-    </w:p>
-    <w:p>
-      <w:pPr>
-        <w:spacing w:before="100" w:beforeAutospacing="1" w:after="100" w:afterAutospacing="1" w:line="240" w:lineRule="auto"/>
-        <w:rPr>
-          <w:rFonts w:ascii="Times New Roman" w:eastAsia="Times New Roman" w:hAnsi="Times New Roman" w:cs="Times New Roman"/>
-          <w:sz w:val="24"/>
-          <w:szCs w:val="24"/>
-          <w:lang w:val="es-ES" w:eastAsia="es-ES"/>
-        </w:rPr>
-      </w:pPr>
-      <w:r>
-        <w:rPr>
-          <w:rFonts w:ascii="Times New Roman" w:eastAsia="Times New Roman" w:hAnsi="Times New Roman" w:cs="Times New Roman"/>
-          <w:sz w:val="24"/>
-          <w:szCs w:val="24"/>
-          <w:lang w:val="es-ES" w:eastAsia="es-ES"/>
-        </w:rPr>
-        <w:t>No obstante, se recomienda complementar esta estructura con una redacción en formato de párrafos coherentes, con el fin de mejorar la calidad y el impacto académico del resumen.</w:t>
-      </w:r>
-    </w:p>
-    <w:p>
-      <w:pPr>
-        <w:pStyle w:val="Textocomentario"/>
-        <w:rPr>
-          <w:lang w:val="es-ES"/>
-        </w:rPr>
-      </w:pPr>
-    </w:p>
-    <w:p>
-      <w:pPr>
-        <w:pStyle w:val="Textocomentario"/>
-        <w:rPr>
-          <w:lang w:val="es-ES"/>
-        </w:rPr>
-      </w:pPr>
-      <w:r>
-        <w:rPr>
-          <w:lang w:val="es-ES"/>
-        </w:rPr>
-        <w:t xml:space="preserve"> </w:t>
-      </w:r>
-    </w:p>
-  </w:comment>
-  <w:comment w:id="1" w:author="DLACYT" w:date="2025-05-20T12:33:00Z" w:initials="D">
-    <w:p>
-      <w:pPr>
-        <w:pStyle w:val="Textocomentario"/>
-        <w:rPr>
-          <w:lang w:val="es-ES"/>
-        </w:rPr>
-      </w:pPr>
-      <w:r>
-        <w:rPr>
-          <w:rStyle w:val="Refdecomentario"/>
-        </w:rPr>
-        <w:annotationRef/>
-      </w:r>
-      <w:r>
-        <w:rPr>
-          <w:lang w:val="es-ES"/>
-        </w:rPr>
-        <w:t>Se recomienda lo mismo que el comentario anterior</w:t>
-      </w:r>
-    </w:p>
-  </w:comment>
-  <w:comment w:id="3" w:author="DLACYT" w:date="2025-05-20T12:37:00Z" w:initials="D">
-    <w:p>
-      <w:pPr>
-        <w:pStyle w:val="Textocomentario"/>
-        <w:rPr>
-          <w:lang w:val="es-ES"/>
-        </w:rPr>
-      </w:pPr>
-      <w:r>
-        <w:rPr>
-          <w:rStyle w:val="Refdecomentario"/>
-        </w:rPr>
-        <w:annotationRef/>
-      </w:r>
-      <w:r>
-        <w:rPr>
-          <w:lang w:val="es-ES"/>
-        </w:rPr>
-        <w:t>La plantilla está diseñada para una extensión máxima de una página. Por tanto, se recomienda reducir el número de palabras para asegurar que el contenido se ajuste adecuadamente a este formato.</w:t>
-      </w:r>
-      <w:r>
-        <w:rPr>
-          <w:lang w:val="es-ES"/>
-        </w:rPr>
-        <w:t xml:space="preserve"> </w:t>
-      </w:r>
-    </w:p>
-  </w:comment>
-</w:comments>
-</file>
-
-<file path=word/commentsExtended.xml><?xml version="1.0" encoding="utf-8"?>
-<w15:commentsEx xmlns:wpc="http://schemas.microsoft.com/office/word/2010/wordprocessingCanvas" xmlns:cx="http://schemas.microsoft.com/office/drawing/2014/chartex" xmlns:cx1="http://schemas.microsoft.com/office/drawing/2015/9/8/chartex" xmlns:mc="http://schemas.openxmlformats.org/markup-compatibility/2006" xmlns:o="urn:schemas-microsoft-com:office:office" xmlns:r="http://schemas.openxmlformats.org/officeDocument/2006/relationships" xmlns:m="http://schemas.openxmlformats.org/officeDocument/2006/math" xmlns:v="urn:schemas-microsoft-com:vml" xmlns:wp14="http://schemas.microsoft.com/office/word/2010/wordprocessingDrawing" xmlns:wp="http://schemas.openxmlformats.org/drawingml/2006/wordprocessingDrawing" xmlns:w10="urn:schemas-microsoft-com:office:word" xmlns:w="http://schemas.openxmlformats.org/wordprocessingml/2006/main" xmlns:w14="http://schemas.microsoft.com/office/word/2010/wordml" xmlns:w15="http://schemas.microsoft.com/office/word/2012/wordml" xmlns:w16se="http://schemas.microsoft.com/office/word/2015/wordml/symex" xmlns:wpg="http://schemas.microsoft.com/office/word/2010/wordprocessingGroup" xmlns:wpi="http://schemas.microsoft.com/office/word/2010/wordprocessingInk" xmlns:wne="http://schemas.microsoft.com/office/word/2006/wordml" xmlns:wps="http://schemas.microsoft.com/office/word/2010/wordprocessingShape" mc:Ignorable="w14 w15 w16se wp14">
-  <w15:commentEx w15:paraId="15654657" w15:done="0"/>
-  <w15:commentEx w15:paraId="534FE512" w15:done="0"/>
-  <w15:commentEx w15:paraId="5B216FB9" w15:done="0"/>
-</w15:commentsEx>
-</file>
-
 <file path=word/numbering.xml><?xml version="1.0" encoding="utf-8"?>
-<w:numbering xmlns:wpc="http://schemas.microsoft.com/office/word/2010/wordprocessingCanvas" xmlns:cx="http://schemas.microsoft.com/office/drawing/2014/chartex" xmlns:cx1="http://schemas.microsoft.com/office/drawing/2015/9/8/chartex" xmlns:mc="http://schemas.openxmlformats.org/markup-compatibility/2006" xmlns:o="urn:schemas-microsoft-com:office:office" xmlns:r="http://schemas.openxmlformats.org/officeDocument/2006/relationships" xmlns:m="http://schemas.openxmlformats.org/officeDocument/2006/math" xmlns:v="urn:schemas-microsoft-com:vml" xmlns:wp14="http://schemas.microsoft.com/office/word/2010/wordprocessingDrawing" xmlns:wp="http://schemas.openxmlformats.org/drawingml/2006/wordprocessingDrawing" xmlns:w10="urn:schemas-microsoft-com:office:word" xmlns:w="http://schemas.openxmlformats.org/wordprocessingml/2006/main" xmlns:w14="http://schemas.microsoft.com/office/word/2010/wordml" xmlns:w15="http://schemas.microsoft.com/office/word/2012/wordml" xmlns:w16se="http://schemas.microsoft.com/office/word/2015/wordml/symex" xmlns:wpg="http://schemas.microsoft.com/office/word/2010/wordprocessingGroup" xmlns:wpi="http://schemas.microsoft.com/office/word/2010/wordprocessingInk" xmlns:wne="http://schemas.microsoft.com/office/word/2006/wordml" xmlns:wps="http://schemas.microsoft.com/office/word/2010/wordprocessingShape" mc:Ignorable="w14 w15 w16se wp14">
+<w:numbering xmlns:wpc="http://schemas.microsoft.com/office/word/2010/wordprocessingCanvas" xmlns:cx="http://schemas.microsoft.com/office/drawing/2014/chartex" xmlns:cx1="http://schemas.microsoft.com/office/drawing/2015/9/8/chartex" xmlns:cx2="http://schemas.microsoft.com/office/drawing/2015/10/21/chartex" xmlns:cx3="http://schemas.microsoft.com/office/drawing/2016/5/9/chartex" xmlns:cx4="http://schemas.microsoft.com/office/drawing/2016/5/10/chartex" xmlns:cx5="http://schemas.microsoft.com/office/drawing/2016/5/11/chartex" xmlns:cx6="http://schemas.microsoft.com/office/drawing/2016/5/12/chartex" xmlns:cx7="http://schemas.microsoft.com/office/drawing/2016/5/13/chartex" xmlns:cx8="http://schemas.microsoft.com/office/drawing/2016/5/14/chartex" xmlns:mc="http://schemas.openxmlformats.org/markup-compatibility/2006" xmlns:aink="http://schemas.microsoft.com/office/drawing/2016/ink" xmlns:am3d="http://schemas.microsoft.com/office/drawing/2017/model3d" xmlns:o="urn:schemas-microsoft-com:office:office" xmlns:oel="http://schemas.microsoft.com/office/2019/extlst" xmlns:r="http://schemas.openxmlformats.org/officeDocument/2006/relationships" xmlns:m="http://schemas.openxmlformats.org/officeDocument/2006/math" xmlns:v="urn:schemas-microsoft-com:vml" xmlns:wp14="http://schemas.microsoft.com/office/word/2010/wordprocessingDrawing" xmlns:wp="http://schemas.openxmlformats.org/drawingml/2006/wordprocessingDrawing" xmlns:w10="urn:schemas-microsoft-com:office:word" xmlns:w="http://schemas.openxmlformats.org/wordprocessingml/2006/main" xmlns:w14="http://schemas.microsoft.com/office/word/2010/wordml" xmlns:w15="http://schemas.microsoft.com/office/word/2012/wordml" xmlns:w16cex="http://schemas.microsoft.com/office/word/2018/wordml/cex" xmlns:w16cid="http://schemas.microsoft.com/office/word/2016/wordml/cid" xmlns:w16="http://schemas.microsoft.com/office/word/2018/wordml" xmlns:w16du="http://schemas.microsoft.com/office/word/2023/wordml/word16du" xmlns:w16sdtdh="http://schemas.microsoft.com/office/word/2020/wordml/sdtdatahash" xmlns:w16sdtfl="http://schemas.microsoft.com/office/word/2024/wordml/sdtformatlock" xmlns:w16se="http://schemas.microsoft.com/office/word/2015/wordml/symex" xmlns:wpg="http://schemas.microsoft.com/office/word/2010/wordprocessingGroup" xmlns:wpi="http://schemas.microsoft.com/office/word/2010/wordprocessingInk" xmlns:wne="http://schemas.microsoft.com/office/word/2006/wordml" xmlns:wps="http://schemas.microsoft.com/office/word/2010/wordprocessingShape" mc:Ignorable="w14 w15 w16se w16cid w16 w16cex w16sdtdh w16sdtfl w16du wp14">
   <w:abstractNum w:abstractNumId="0" w15:restartNumberingAfterBreak="0">
     <w:nsid w:val="FFFFFF7C"/>
     <w:multiLevelType w:val="singleLevel"/>
@@ -1117,52 +753,44 @@
       </w:rPr>
     </w:lvl>
   </w:abstractNum>
-  <w:num w:numId="1">
+  <w:num w:numId="1" w16cid:durableId="312679731">
     <w:abstractNumId w:val="8"/>
   </w:num>
-  <w:num w:numId="2">
+  <w:num w:numId="2" w16cid:durableId="525873998">
     <w:abstractNumId w:val="6"/>
   </w:num>
-  <w:num w:numId="3">
+  <w:num w:numId="3" w16cid:durableId="1692683462">
     <w:abstractNumId w:val="5"/>
   </w:num>
-  <w:num w:numId="4">
+  <w:num w:numId="4" w16cid:durableId="1635797348">
     <w:abstractNumId w:val="4"/>
   </w:num>
-  <w:num w:numId="5">
+  <w:num w:numId="5" w16cid:durableId="1794902262">
     <w:abstractNumId w:val="7"/>
   </w:num>
-  <w:num w:numId="6">
+  <w:num w:numId="6" w16cid:durableId="210390476">
     <w:abstractNumId w:val="3"/>
   </w:num>
-  <w:num w:numId="7">
+  <w:num w:numId="7" w16cid:durableId="1513568407">
     <w:abstractNumId w:val="2"/>
   </w:num>
-  <w:num w:numId="8">
+  <w:num w:numId="8" w16cid:durableId="1443456855">
     <w:abstractNumId w:val="1"/>
   </w:num>
-  <w:num w:numId="9">
+  <w:num w:numId="9" w16cid:durableId="315886769">
     <w:abstractNumId w:val="0"/>
   </w:num>
-  <w:num w:numId="10">
+  <w:num w:numId="10" w16cid:durableId="2099210185">
     <w:abstractNumId w:val="10"/>
   </w:num>
-  <w:num w:numId="11">
+  <w:num w:numId="11" w16cid:durableId="1074858639">
     <w:abstractNumId w:val="9"/>
   </w:num>
 </w:numbering>
 </file>
 
-<file path=word/people.xml><?xml version="1.0" encoding="utf-8"?>
-<w15:people xmlns:wpc="http://schemas.microsoft.com/office/word/2010/wordprocessingCanvas" xmlns:cx="http://schemas.microsoft.com/office/drawing/2014/chartex" xmlns:cx1="http://schemas.microsoft.com/office/drawing/2015/9/8/chartex" xmlns:mc="http://schemas.openxmlformats.org/markup-compatibility/2006" xmlns:o="urn:schemas-microsoft-com:office:office" xmlns:r="http://schemas.openxmlformats.org/officeDocument/2006/relationships" xmlns:m="http://schemas.openxmlformats.org/officeDocument/2006/math" xmlns:v="urn:schemas-microsoft-com:vml" xmlns:wp14="http://schemas.microsoft.com/office/word/2010/wordprocessingDrawing" xmlns:wp="http://schemas.openxmlformats.org/drawingml/2006/wordprocessingDrawing" xmlns:w10="urn:schemas-microsoft-com:office:word" xmlns:w="http://schemas.openxmlformats.org/wordprocessingml/2006/main" xmlns:w14="http://schemas.microsoft.com/office/word/2010/wordml" xmlns:w15="http://schemas.microsoft.com/office/word/2012/wordml" xmlns:w16se="http://schemas.microsoft.com/office/word/2015/wordml/symex" xmlns:wpg="http://schemas.microsoft.com/office/word/2010/wordprocessingGroup" xmlns:wpi="http://schemas.microsoft.com/office/word/2010/wordprocessingInk" xmlns:wne="http://schemas.microsoft.com/office/word/2006/wordml" xmlns:wps="http://schemas.microsoft.com/office/word/2010/wordprocessingShape" mc:Ignorable="w14 w15 w16se wp14">
-  <w15:person w15:author="DLACYT">
-    <w15:presenceInfo w15:providerId="None" w15:userId="DLACYT"/>
-  </w15:person>
-</w15:people>
-</file>
-
 <file path=word/styles.xml><?xml version="1.0" encoding="utf-8"?>
-<w:styles xmlns:mc="http://schemas.openxmlformats.org/markup-compatibility/2006" xmlns:r="http://schemas.openxmlformats.org/officeDocument/2006/relationships" xmlns:w="http://schemas.openxmlformats.org/wordprocessingml/2006/main" xmlns:w14="http://schemas.microsoft.com/office/word/2010/wordml" xmlns:w15="http://schemas.microsoft.com/office/word/2012/wordml" xmlns:w16se="http://schemas.microsoft.com/office/word/2015/wordml/symex" mc:Ignorable="w14 w15 w16se">
+<w:styles xmlns:mc="http://schemas.openxmlformats.org/markup-compatibility/2006" xmlns:r="http://schemas.openxmlformats.org/officeDocument/2006/relationships" xmlns:w="http://schemas.openxmlformats.org/wordprocessingml/2006/main" xmlns:w14="http://schemas.microsoft.com/office/word/2010/wordml" xmlns:w15="http://schemas.microsoft.com/office/word/2012/wordml" xmlns:w16cex="http://schemas.microsoft.com/office/word/2018/wordml/cex" xmlns:w16cid="http://schemas.microsoft.com/office/word/2016/wordml/cid" xmlns:w16="http://schemas.microsoft.com/office/word/2018/wordml" xmlns:w16du="http://schemas.microsoft.com/office/word/2023/wordml/word16du" xmlns:w16sdtdh="http://schemas.microsoft.com/office/word/2020/wordml/sdtdatahash" xmlns:w16sdtfl="http://schemas.microsoft.com/office/word/2024/wordml/sdtformatlock" xmlns:w16se="http://schemas.microsoft.com/office/word/2015/wordml/symex" mc:Ignorable="w14 w15 w16se w16cid w16 w16cex w16sdtdh w16sdtfl w16du">
   <w:docDefaults>
     <w:rPrDefault>
       <w:rPr>
@@ -1178,7 +806,7 @@
       </w:pPr>
     </w:pPrDefault>
   </w:docDefaults>
-  <w:latentStyles w:defLockedState="0" w:defUIPriority="99" w:defSemiHidden="0" w:defUnhideWhenUsed="0" w:defQFormat="0" w:count="371">
+  <w:latentStyles w:defLockedState="0" w:defUIPriority="99" w:defSemiHidden="0" w:defUnhideWhenUsed="0" w:defQFormat="0" w:count="376">
     <w:lsdException w:name="Normal" w:uiPriority="0" w:qFormat="1"/>
     <w:lsdException w:name="heading 1" w:uiPriority="9" w:qFormat="1"/>
     <w:lsdException w:name="heading 2" w:semiHidden="1" w:uiPriority="9" w:unhideWhenUsed="1" w:qFormat="1"/>
@@ -1541,6 +1169,11 @@
     <w:lsdException w:name="List Table 5 Dark Accent 6" w:uiPriority="50"/>
     <w:lsdException w:name="List Table 6 Colorful Accent 6" w:uiPriority="51"/>
     <w:lsdException w:name="List Table 7 Colorful Accent 6" w:uiPriority="52"/>
+    <w:lsdException w:name="Mention" w:semiHidden="1" w:unhideWhenUsed="1"/>
+    <w:lsdException w:name="Smart Hyperlink" w:semiHidden="1" w:unhideWhenUsed="1"/>
+    <w:lsdException w:name="Hashtag" w:semiHidden="1" w:unhideWhenUsed="1"/>
+    <w:lsdException w:name="Unresolved Mention" w:semiHidden="1" w:unhideWhenUsed="1"/>
+    <w:lsdException w:name="Smart Link" w:semiHidden="1" w:unhideWhenUsed="1"/>
   </w:latentStyles>
   <w:style w:type="paragraph" w:default="1" w:styleId="Normal">
     <w:name w:val="Normal"/>

</xml_diff>